<commit_message>
Computations of family part include agreed salary
</commit_message>
<xml_diff>
--- a/Docs/Workers Rights Upgrade - 2024 - set wage level.docx
+++ b/Docs/Workers Rights Upgrade - 2024 - set wage level.docx
@@ -2,6 +2,1357 @@
 <file path=word/document.xml><?xml version="1.0" encoding="utf-8"?>
 <w:document xmlns:wpc="http://schemas.microsoft.com/office/word/2010/wordprocessingCanvas" xmlns:cx="http://schemas.microsoft.com/office/drawing/2014/chartex" xmlns:cx1="http://schemas.microsoft.com/office/drawing/2015/9/8/chartex" xmlns:cx2="http://schemas.microsoft.com/office/drawing/2015/10/21/chartex" xmlns:cx3="http://schemas.microsoft.com/office/drawing/2016/5/9/chartex" xmlns:cx4="http://schemas.microsoft.com/office/drawing/2016/5/10/chartex" xmlns:cx5="http://schemas.microsoft.com/office/drawing/2016/5/11/chartex" xmlns:cx6="http://schemas.microsoft.com/office/drawing/2016/5/12/chartex" xmlns:cx7="http://schemas.microsoft.com/office/drawing/2016/5/13/chartex" xmlns:cx8="http://schemas.microsoft.com/office/drawing/2016/5/14/chartex" xmlns:mc="http://schemas.openxmlformats.org/markup-compatibility/2006" xmlns:aink="http://schemas.microsoft.com/office/drawing/2016/ink" xmlns:am3d="http://schemas.microsoft.com/office/drawing/2017/model3d" xmlns:o="urn:schemas-microsoft-com:office:office" xmlns:oel="http://schemas.microsoft.com/office/2019/extlst" xmlns:r="http://schemas.openxmlformats.org/officeDocument/2006/relationships" xmlns:m="http://schemas.openxmlformats.org/officeDocument/2006/math" xmlns:v="urn:schemas-microsoft-com:vml" xmlns:wp14="http://schemas.microsoft.com/office/word/2010/wordprocessingDrawing" xmlns:wp="http://schemas.openxmlformats.org/drawingml/2006/wordprocessingDrawing" xmlns:w10="urn:schemas-microsoft-com:office:word" xmlns:w="http://schemas.openxmlformats.org/wordprocessingml/2006/main" xmlns:w14="http://schemas.microsoft.com/office/word/2010/wordml" xmlns:w15="http://schemas.microsoft.com/office/word/2012/wordml" xmlns:w16cex="http://schemas.microsoft.com/office/word/2018/wordml/cex" xmlns:w16cid="http://schemas.microsoft.com/office/word/2016/wordml/cid" xmlns:w16="http://schemas.microsoft.com/office/word/2018/wordml" xmlns:w16sdtdh="http://schemas.microsoft.com/office/word/2020/wordml/sdtdatahash" xmlns:w16se="http://schemas.microsoft.com/office/word/2015/wordml/symex" xmlns:wpg="http://schemas.microsoft.com/office/word/2010/wordprocessingGroup" xmlns:wpi="http://schemas.microsoft.com/office/word/2010/wordprocessingInk" xmlns:wne="http://schemas.microsoft.com/office/word/2006/wordml" xmlns:wps="http://schemas.microsoft.com/office/word/2010/wordprocessingShape" mc:Ignorable="w14 w15 w16se w16cid w16 w16cex w16sdtdh wp14">
   <w:body>
+    <w:p>
+      <w:pPr>
+        <w:pStyle w:val="Heading2"/>
+        <w:rPr>
+          <w:lang w:val="en-US" w:bidi="ar-JO"/>
+        </w:rPr>
+      </w:pPr>
+      <w:r>
+        <w:rPr>
+          <w:lang w:val="en-US" w:bidi="ar-JO"/>
+        </w:rPr>
+        <w:t>Where family part is used?</w:t>
+      </w:r>
+    </w:p>
+    <w:p>
+      <w:pPr>
+        <w:pStyle w:val="ListParagraph"/>
+        <w:numPr>
+          <w:ilvl w:val="0"/>
+          <w:numId w:val="2"/>
+        </w:numPr>
+        <w:rPr>
+          <w:lang w:val="en-US" w:bidi="ar-JO"/>
+        </w:rPr>
+      </w:pPr>
+      <w:r>
+        <w:rPr>
+          <w:lang w:val="en-US" w:bidi="ar-JO"/>
+        </w:rPr>
+        <w:t>Writing letter</w:t>
+      </w:r>
+    </w:p>
+    <w:p>
+      <w:pPr>
+        <w:rPr>
+          <w:rFonts w:ascii="Consolas" w:hAnsi="Consolas" w:cs="Consolas"/>
+          <w:color w:val="000000"/>
+          <w:kern w:val="0"/>
+          <w:sz w:val="19"/>
+          <w:szCs w:val="19"/>
+          <w:lang w:val="en-IL" w:bidi="ar-SA"/>
+        </w:rPr>
+      </w:pPr>
+      <w:r>
+        <w:rPr>
+          <w:rFonts w:ascii="Consolas" w:hAnsi="Consolas" w:cs="Consolas"/>
+          <w:color w:val="0000FF"/>
+          <w:kern w:val="0"/>
+          <w:sz w:val="19"/>
+          <w:szCs w:val="19"/>
+          <w:lang w:val="en-IL" w:bidi="ar-SA"/>
+        </w:rPr>
+        <w:t>void</w:t>
+      </w:r>
+      <w:r>
+        <w:rPr>
+          <w:rFonts w:ascii="Consolas" w:hAnsi="Consolas" w:cs="Consolas"/>
+          <w:color w:val="000000"/>
+          <w:kern w:val="0"/>
+          <w:sz w:val="19"/>
+          <w:szCs w:val="19"/>
+          <w:lang w:val="en-IL" w:bidi="ar-SA"/>
+        </w:rPr>
+        <w:t xml:space="preserve"> </w:t>
+      </w:r>
+      <w:proofErr w:type="spellStart"/>
+      <w:proofErr w:type="gramStart"/>
+      <w:r>
+        <w:rPr>
+          <w:rFonts w:ascii="Consolas" w:hAnsi="Consolas" w:cs="Consolas"/>
+          <w:color w:val="2B91AF"/>
+          <w:kern w:val="0"/>
+          <w:sz w:val="19"/>
+          <w:szCs w:val="19"/>
+          <w:lang w:val="en-IL" w:bidi="ar-SA"/>
+        </w:rPr>
+        <w:t>CFamilyPart</w:t>
+      </w:r>
+      <w:proofErr w:type="spellEnd"/>
+      <w:r>
+        <w:rPr>
+          <w:rFonts w:ascii="Consolas" w:hAnsi="Consolas" w:cs="Consolas"/>
+          <w:color w:val="000000"/>
+          <w:kern w:val="0"/>
+          <w:sz w:val="19"/>
+          <w:szCs w:val="19"/>
+          <w:lang w:val="en-IL" w:bidi="ar-SA"/>
+        </w:rPr>
+        <w:t>::</w:t>
+      </w:r>
+      <w:proofErr w:type="spellStart"/>
+      <w:proofErr w:type="gramEnd"/>
+      <w:r>
+        <w:rPr>
+          <w:rFonts w:ascii="Consolas" w:hAnsi="Consolas" w:cs="Consolas"/>
+          <w:color w:val="000000"/>
+          <w:kern w:val="0"/>
+          <w:sz w:val="19"/>
+          <w:szCs w:val="19"/>
+          <w:lang w:val="en-IL" w:bidi="ar-SA"/>
+        </w:rPr>
+        <w:t>WriteToLetter</w:t>
+      </w:r>
+      <w:proofErr w:type="spellEnd"/>
+      <w:r>
+        <w:rPr>
+          <w:rFonts w:ascii="Consolas" w:hAnsi="Consolas" w:cs="Consolas"/>
+          <w:color w:val="000000"/>
+          <w:kern w:val="0"/>
+          <w:sz w:val="19"/>
+          <w:szCs w:val="19"/>
+          <w:lang w:val="en-IL" w:bidi="ar-SA"/>
+        </w:rPr>
+        <w:t>(</w:t>
+      </w:r>
+      <w:proofErr w:type="spellStart"/>
+      <w:r>
+        <w:rPr>
+          <w:rFonts w:ascii="Consolas" w:hAnsi="Consolas" w:cs="Consolas"/>
+          <w:color w:val="2B91AF"/>
+          <w:kern w:val="0"/>
+          <w:sz w:val="19"/>
+          <w:szCs w:val="19"/>
+          <w:lang w:val="en-IL" w:bidi="ar-SA"/>
+        </w:rPr>
+        <w:t>CHtmlWriter</w:t>
+      </w:r>
+      <w:proofErr w:type="spellEnd"/>
+      <w:r>
+        <w:rPr>
+          <w:rFonts w:ascii="Consolas" w:hAnsi="Consolas" w:cs="Consolas"/>
+          <w:color w:val="000000"/>
+          <w:kern w:val="0"/>
+          <w:sz w:val="19"/>
+          <w:szCs w:val="19"/>
+          <w:lang w:val="en-IL" w:bidi="ar-SA"/>
+        </w:rPr>
+        <w:t xml:space="preserve"> &amp;</w:t>
+      </w:r>
+      <w:r>
+        <w:rPr>
+          <w:rFonts w:ascii="Consolas" w:hAnsi="Consolas" w:cs="Consolas"/>
+          <w:color w:val="808080"/>
+          <w:kern w:val="0"/>
+          <w:sz w:val="19"/>
+          <w:szCs w:val="19"/>
+          <w:lang w:val="en-IL" w:bidi="ar-SA"/>
+        </w:rPr>
+        <w:t>writer</w:t>
+      </w:r>
+      <w:r>
+        <w:rPr>
+          <w:rFonts w:ascii="Consolas" w:hAnsi="Consolas" w:cs="Consolas"/>
+          <w:color w:val="000000"/>
+          <w:kern w:val="0"/>
+          <w:sz w:val="19"/>
+          <w:szCs w:val="19"/>
+          <w:lang w:val="en-IL" w:bidi="ar-SA"/>
+        </w:rPr>
+        <w:t>)</w:t>
+      </w:r>
+    </w:p>
+    <w:p>
+      <w:pPr>
+        <w:rPr>
+          <w:rFonts w:ascii="Consolas" w:hAnsi="Consolas" w:cs="Consolas"/>
+          <w:color w:val="000000"/>
+          <w:kern w:val="0"/>
+          <w:sz w:val="19"/>
+          <w:szCs w:val="19"/>
+          <w:lang w:val="en-US" w:bidi="ar-SA"/>
+        </w:rPr>
+      </w:pPr>
+      <w:r>
+        <w:rPr>
+          <w:rFonts w:ascii="Consolas" w:hAnsi="Consolas" w:cs="Consolas"/>
+          <w:color w:val="000000"/>
+          <w:kern w:val="0"/>
+          <w:sz w:val="19"/>
+          <w:szCs w:val="19"/>
+          <w:lang w:val="en-IL" w:bidi="ar-SA"/>
+        </w:rPr>
+        <w:t>Relates to single value “”</w:t>
+      </w:r>
+    </w:p>
+    <w:p>
+      <w:pPr>
+        <w:pStyle w:val="ListParagraph"/>
+        <w:numPr>
+          <w:ilvl w:val="0"/>
+          <w:numId w:val="2"/>
+        </w:numPr>
+        <w:rPr>
+          <w:lang w:val="en-US" w:bidi="ar-JO"/>
+        </w:rPr>
+      </w:pPr>
+      <w:r>
+        <w:rPr>
+          <w:lang w:val="en-US" w:bidi="ar-JO"/>
+        </w:rPr>
+        <w:t>Work period computes total family part</w:t>
+      </w:r>
+    </w:p>
+    <w:p>
+      <w:pPr>
+        <w:rPr>
+          <w:rFonts w:ascii="Consolas" w:hAnsi="Consolas" w:cs="Consolas"/>
+          <w:color w:val="000000"/>
+          <w:kern w:val="0"/>
+          <w:sz w:val="19"/>
+          <w:szCs w:val="19"/>
+          <w:lang w:val="en-IL" w:bidi="ar-SA"/>
+        </w:rPr>
+      </w:pPr>
+      <w:r>
+        <w:rPr>
+          <w:rFonts w:ascii="Consolas" w:hAnsi="Consolas" w:cs="Consolas"/>
+          <w:color w:val="0000FF"/>
+          <w:kern w:val="0"/>
+          <w:sz w:val="19"/>
+          <w:szCs w:val="19"/>
+          <w:lang w:val="en-IL" w:bidi="ar-SA"/>
+        </w:rPr>
+        <w:t>double</w:t>
+      </w:r>
+      <w:r>
+        <w:rPr>
+          <w:rFonts w:ascii="Consolas" w:hAnsi="Consolas" w:cs="Consolas"/>
+          <w:color w:val="000000"/>
+          <w:kern w:val="0"/>
+          <w:sz w:val="19"/>
+          <w:szCs w:val="19"/>
+          <w:lang w:val="en-IL" w:bidi="ar-SA"/>
+        </w:rPr>
+        <w:t xml:space="preserve"> </w:t>
+      </w:r>
+      <w:proofErr w:type="spellStart"/>
+      <w:proofErr w:type="gramStart"/>
+      <w:r>
+        <w:rPr>
+          <w:rFonts w:ascii="Consolas" w:hAnsi="Consolas" w:cs="Consolas"/>
+          <w:color w:val="2B91AF"/>
+          <w:kern w:val="0"/>
+          <w:sz w:val="19"/>
+          <w:szCs w:val="19"/>
+          <w:lang w:val="en-IL" w:bidi="ar-SA"/>
+        </w:rPr>
+        <w:t>CWorkPeriod</w:t>
+      </w:r>
+      <w:proofErr w:type="spellEnd"/>
+      <w:r>
+        <w:rPr>
+          <w:rFonts w:ascii="Consolas" w:hAnsi="Consolas" w:cs="Consolas"/>
+          <w:color w:val="000000"/>
+          <w:kern w:val="0"/>
+          <w:sz w:val="19"/>
+          <w:szCs w:val="19"/>
+          <w:lang w:val="en-IL" w:bidi="ar-SA"/>
+        </w:rPr>
+        <w:t>::</w:t>
+      </w:r>
+      <w:proofErr w:type="spellStart"/>
+      <w:proofErr w:type="gramEnd"/>
+      <w:r>
+        <w:rPr>
+          <w:rFonts w:ascii="Consolas" w:hAnsi="Consolas" w:cs="Consolas"/>
+          <w:color w:val="000000"/>
+          <w:kern w:val="0"/>
+          <w:sz w:val="19"/>
+          <w:szCs w:val="19"/>
+          <w:lang w:val="en-IL" w:bidi="ar-SA"/>
+        </w:rPr>
+        <w:t>ComputeFamilyPart</w:t>
+      </w:r>
+      <w:proofErr w:type="spellEnd"/>
+      <w:r>
+        <w:rPr>
+          <w:rFonts w:ascii="Consolas" w:hAnsi="Consolas" w:cs="Consolas"/>
+          <w:color w:val="000000"/>
+          <w:kern w:val="0"/>
+          <w:sz w:val="19"/>
+          <w:szCs w:val="19"/>
+          <w:lang w:val="en-IL" w:bidi="ar-SA"/>
+        </w:rPr>
+        <w:t>()</w:t>
+      </w:r>
+    </w:p>
+    <w:p>
+      <w:pPr>
+        <w:rPr>
+          <w:rFonts w:ascii="Consolas" w:hAnsi="Consolas" w:cs="Consolas"/>
+          <w:color w:val="000000"/>
+          <w:kern w:val="0"/>
+          <w:sz w:val="19"/>
+          <w:szCs w:val="19"/>
+          <w:lang w:val="en-IL" w:bidi="ar-SA"/>
+        </w:rPr>
+      </w:pPr>
+      <w:r>
+        <w:rPr>
+          <w:rFonts w:ascii="Consolas" w:hAnsi="Consolas" w:cs="Consolas"/>
+          <w:color w:val="000000"/>
+          <w:kern w:val="0"/>
+          <w:sz w:val="19"/>
+          <w:szCs w:val="19"/>
+          <w:lang w:val="en-IL" w:bidi="ar-SA"/>
+        </w:rPr>
+        <w:t>Uses “</w:t>
+      </w:r>
+      <w:r>
+        <w:rPr>
+          <w:rFonts w:ascii="Consolas" w:hAnsi="Consolas" w:cs="Consolas"/>
+          <w:color w:val="0000FF"/>
+          <w:kern w:val="0"/>
+          <w:sz w:val="19"/>
+          <w:szCs w:val="19"/>
+          <w:lang w:val="en-IL" w:bidi="ar-SA"/>
+        </w:rPr>
+        <w:t>double</w:t>
+      </w:r>
+      <w:r>
+        <w:rPr>
+          <w:rFonts w:ascii="Consolas" w:hAnsi="Consolas" w:cs="Consolas"/>
+          <w:color w:val="000000"/>
+          <w:kern w:val="0"/>
+          <w:sz w:val="19"/>
+          <w:szCs w:val="19"/>
+          <w:lang w:val="en-IL" w:bidi="ar-SA"/>
+        </w:rPr>
+        <w:t xml:space="preserve"> </w:t>
+      </w:r>
+      <w:proofErr w:type="spellStart"/>
+      <w:r>
+        <w:rPr>
+          <w:rFonts w:ascii="Consolas" w:hAnsi="Consolas" w:cs="Consolas"/>
+          <w:color w:val="000000"/>
+          <w:kern w:val="0"/>
+          <w:sz w:val="19"/>
+          <w:szCs w:val="19"/>
+          <w:lang w:val="en-IL" w:bidi="ar-SA"/>
+        </w:rPr>
+        <w:t>companyRatio</w:t>
+      </w:r>
+      <w:proofErr w:type="spellEnd"/>
+      <w:r>
+        <w:rPr>
+          <w:rFonts w:ascii="Consolas" w:hAnsi="Consolas" w:cs="Consolas"/>
+          <w:color w:val="000000"/>
+          <w:kern w:val="0"/>
+          <w:sz w:val="19"/>
+          <w:szCs w:val="19"/>
+          <w:lang w:val="en-IL" w:bidi="ar-SA"/>
+        </w:rPr>
+        <w:t xml:space="preserve"> = </w:t>
+      </w:r>
+      <w:proofErr w:type="spellStart"/>
+      <w:r>
+        <w:rPr>
+          <w:rFonts w:ascii="Consolas" w:hAnsi="Consolas" w:cs="Consolas"/>
+          <w:color w:val="000000"/>
+          <w:kern w:val="0"/>
+          <w:sz w:val="19"/>
+          <w:szCs w:val="19"/>
+          <w:lang w:val="en-IL" w:bidi="ar-SA"/>
+        </w:rPr>
+        <w:t>maMonths</w:t>
+      </w:r>
+      <w:proofErr w:type="spellEnd"/>
+      <w:r>
+        <w:rPr>
+          <w:rFonts w:ascii="Consolas" w:hAnsi="Consolas" w:cs="Consolas"/>
+          <w:color w:val="000000"/>
+          <w:kern w:val="0"/>
+          <w:sz w:val="19"/>
+          <w:szCs w:val="19"/>
+          <w:lang w:val="en-IL" w:bidi="ar-SA"/>
+        </w:rPr>
+        <w:t>[</w:t>
+      </w:r>
+      <w:proofErr w:type="spellStart"/>
+      <w:r>
+        <w:rPr>
+          <w:rFonts w:ascii="Consolas" w:hAnsi="Consolas" w:cs="Consolas"/>
+          <w:color w:val="000000"/>
+          <w:kern w:val="0"/>
+          <w:sz w:val="19"/>
+          <w:szCs w:val="19"/>
+          <w:lang w:val="en-IL" w:bidi="ar-SA"/>
+        </w:rPr>
+        <w:t>i</w:t>
+      </w:r>
+      <w:proofErr w:type="spellEnd"/>
+      <w:proofErr w:type="gramStart"/>
+      <w:r>
+        <w:rPr>
+          <w:rFonts w:ascii="Consolas" w:hAnsi="Consolas" w:cs="Consolas"/>
+          <w:color w:val="000000"/>
+          <w:kern w:val="0"/>
+          <w:sz w:val="19"/>
+          <w:szCs w:val="19"/>
+          <w:lang w:val="en-IL" w:bidi="ar-SA"/>
+        </w:rPr>
+        <w:t>].</w:t>
+      </w:r>
+      <w:proofErr w:type="spellStart"/>
+      <w:r>
+        <w:rPr>
+          <w:rFonts w:ascii="Consolas" w:hAnsi="Consolas" w:cs="Consolas"/>
+          <w:color w:val="000000"/>
+          <w:kern w:val="0"/>
+          <w:sz w:val="19"/>
+          <w:szCs w:val="19"/>
+          <w:lang w:val="en-IL" w:bidi="ar-SA"/>
+        </w:rPr>
+        <w:t>GetCompanyRatio</w:t>
+      </w:r>
+      <w:proofErr w:type="spellEnd"/>
+      <w:proofErr w:type="gramEnd"/>
+      <w:r>
+        <w:rPr>
+          <w:rFonts w:ascii="Consolas" w:hAnsi="Consolas" w:cs="Consolas"/>
+          <w:color w:val="000000"/>
+          <w:kern w:val="0"/>
+          <w:sz w:val="19"/>
+          <w:szCs w:val="19"/>
+          <w:lang w:val="en-IL" w:bidi="ar-SA"/>
+        </w:rPr>
+        <w:t>();</w:t>
+      </w:r>
+      <w:r>
+        <w:rPr>
+          <w:rFonts w:ascii="Consolas" w:hAnsi="Consolas" w:cs="Consolas"/>
+          <w:color w:val="000000"/>
+          <w:kern w:val="0"/>
+          <w:sz w:val="19"/>
+          <w:szCs w:val="19"/>
+          <w:lang w:val="en-IL" w:bidi="ar-SA"/>
+        </w:rPr>
+        <w:t>”</w:t>
+      </w:r>
+    </w:p>
+    <w:p>
+      <w:pPr>
+        <w:pStyle w:val="ListParagraph"/>
+        <w:numPr>
+          <w:ilvl w:val="0"/>
+          <w:numId w:val="2"/>
+        </w:numPr>
+        <w:rPr>
+          <w:rFonts w:ascii="Consolas" w:hAnsi="Consolas" w:cs="Consolas"/>
+          <w:color w:val="000000"/>
+          <w:kern w:val="0"/>
+          <w:sz w:val="19"/>
+          <w:szCs w:val="19"/>
+          <w:lang w:val="en-US" w:bidi="ar-SA"/>
+        </w:rPr>
+      </w:pPr>
+      <w:r>
+        <w:rPr>
+          <w:rFonts w:ascii="Consolas" w:hAnsi="Consolas" w:cs="Consolas"/>
+          <w:color w:val="000000"/>
+          <w:kern w:val="0"/>
+          <w:sz w:val="19"/>
+          <w:szCs w:val="19"/>
+          <w:lang w:val="en-US" w:bidi="ar-SA"/>
+        </w:rPr>
+        <w:t>Many users of “</w:t>
+      </w:r>
+      <w:proofErr w:type="spellStart"/>
+      <w:r>
+        <w:rPr>
+          <w:rFonts w:ascii="Consolas" w:hAnsi="Consolas" w:cs="Consolas"/>
+          <w:color w:val="000000"/>
+          <w:kern w:val="0"/>
+          <w:sz w:val="19"/>
+          <w:szCs w:val="19"/>
+          <w:lang w:val="en-IL" w:bidi="ar-SA"/>
+        </w:rPr>
+        <w:t>gFamilyPart.mbAskOnlyForFamilyPart</w:t>
+      </w:r>
+      <w:proofErr w:type="spellEnd"/>
+      <w:r>
+        <w:rPr>
+          <w:rFonts w:ascii="Consolas" w:hAnsi="Consolas" w:cs="Consolas"/>
+          <w:color w:val="000000"/>
+          <w:kern w:val="0"/>
+          <w:sz w:val="19"/>
+          <w:szCs w:val="19"/>
+          <w:lang w:val="en-US" w:bidi="ar-SA"/>
+        </w:rPr>
+        <w:t>”</w:t>
+      </w:r>
+    </w:p>
+    <w:p>
+      <w:pPr>
+        <w:pStyle w:val="ListParagraph"/>
+        <w:numPr>
+          <w:ilvl w:val="1"/>
+          <w:numId w:val="2"/>
+        </w:numPr>
+        <w:rPr>
+          <w:rFonts w:ascii="Consolas" w:hAnsi="Consolas" w:cs="Consolas"/>
+          <w:color w:val="000000"/>
+          <w:kern w:val="0"/>
+          <w:sz w:val="19"/>
+          <w:szCs w:val="19"/>
+          <w:lang w:val="en-US" w:bidi="ar-SA"/>
+        </w:rPr>
+      </w:pPr>
+      <w:r>
+        <w:rPr>
+          <w:rFonts w:ascii="Consolas" w:hAnsi="Consolas" w:cs="Consolas"/>
+          <w:color w:val="000000"/>
+          <w:kern w:val="0"/>
+          <w:sz w:val="19"/>
+          <w:szCs w:val="19"/>
+          <w:lang w:val="en-US" w:bidi="ar-SA"/>
+        </w:rPr>
+        <w:t>Notice</w:t>
+      </w:r>
+    </w:p>
+    <w:p>
+      <w:pPr>
+        <w:pStyle w:val="ListParagraph"/>
+        <w:numPr>
+          <w:ilvl w:val="1"/>
+          <w:numId w:val="2"/>
+        </w:numPr>
+        <w:rPr>
+          <w:rFonts w:ascii="Consolas" w:hAnsi="Consolas" w:cs="Consolas"/>
+          <w:color w:val="000000"/>
+          <w:kern w:val="0"/>
+          <w:sz w:val="19"/>
+          <w:szCs w:val="19"/>
+          <w:lang w:val="en-US" w:bidi="ar-SA"/>
+        </w:rPr>
+      </w:pPr>
+      <w:r>
+        <w:rPr>
+          <w:rFonts w:ascii="Consolas" w:hAnsi="Consolas" w:cs="Consolas"/>
+          <w:color w:val="000000"/>
+          <w:kern w:val="0"/>
+          <w:sz w:val="19"/>
+          <w:szCs w:val="19"/>
+          <w:lang w:val="en-US" w:bidi="ar-SA"/>
+        </w:rPr>
+        <w:t>Pension</w:t>
+      </w:r>
+    </w:p>
+    <w:p>
+      <w:pPr>
+        <w:pStyle w:val="ListParagraph"/>
+        <w:numPr>
+          <w:ilvl w:val="2"/>
+          <w:numId w:val="2"/>
+        </w:numPr>
+        <w:rPr>
+          <w:rFonts w:ascii="Consolas" w:hAnsi="Consolas" w:cs="Consolas"/>
+          <w:color w:val="000000"/>
+          <w:kern w:val="0"/>
+          <w:sz w:val="19"/>
+          <w:szCs w:val="19"/>
+          <w:lang w:val="en-US" w:bidi="ar-SA"/>
+        </w:rPr>
+      </w:pPr>
+      <w:r>
+        <w:rPr>
+          <w:rFonts w:ascii="Consolas" w:hAnsi="Consolas" w:cs="Consolas"/>
+          <w:color w:val="000000"/>
+          <w:kern w:val="0"/>
+          <w:sz w:val="19"/>
+          <w:szCs w:val="19"/>
+          <w:lang w:val="en-US" w:bidi="ar-SA"/>
+        </w:rPr>
+        <w:t>Pension Report</w:t>
+      </w:r>
+    </w:p>
+    <w:p>
+      <w:pPr>
+        <w:pStyle w:val="ListParagraph"/>
+        <w:numPr>
+          <w:ilvl w:val="1"/>
+          <w:numId w:val="2"/>
+        </w:numPr>
+        <w:rPr>
+          <w:rFonts w:ascii="Consolas" w:hAnsi="Consolas" w:cs="Consolas"/>
+          <w:color w:val="000000"/>
+          <w:kern w:val="0"/>
+          <w:sz w:val="19"/>
+          <w:szCs w:val="19"/>
+          <w:lang w:val="en-US" w:bidi="ar-SA"/>
+        </w:rPr>
+      </w:pPr>
+      <w:r>
+        <w:rPr>
+          <w:rFonts w:ascii="Consolas" w:hAnsi="Consolas" w:cs="Consolas"/>
+          <w:color w:val="000000"/>
+          <w:kern w:val="0"/>
+          <w:sz w:val="19"/>
+          <w:szCs w:val="19"/>
+          <w:lang w:val="en-US" w:bidi="ar-SA"/>
+        </w:rPr>
+        <w:t>Severance</w:t>
+      </w:r>
+    </w:p>
+    <w:p>
+      <w:pPr>
+        <w:pStyle w:val="ListParagraph"/>
+        <w:numPr>
+          <w:ilvl w:val="1"/>
+          <w:numId w:val="2"/>
+        </w:numPr>
+        <w:rPr>
+          <w:rFonts w:ascii="Consolas" w:hAnsi="Consolas" w:cs="Consolas"/>
+          <w:color w:val="000000"/>
+          <w:kern w:val="0"/>
+          <w:sz w:val="19"/>
+          <w:szCs w:val="19"/>
+          <w:lang w:val="en-US" w:bidi="ar-SA"/>
+        </w:rPr>
+      </w:pPr>
+      <w:r>
+        <w:rPr>
+          <w:rFonts w:ascii="Consolas" w:hAnsi="Consolas" w:cs="Consolas"/>
+          <w:color w:val="000000"/>
+          <w:kern w:val="0"/>
+          <w:sz w:val="19"/>
+          <w:szCs w:val="19"/>
+          <w:lang w:val="en-US" w:bidi="ar-SA"/>
+        </w:rPr>
+        <w:t>Work Period</w:t>
+      </w:r>
+    </w:p>
+    <w:p>
+      <w:pPr>
+        <w:pStyle w:val="ListParagraph"/>
+        <w:numPr>
+          <w:ilvl w:val="2"/>
+          <w:numId w:val="2"/>
+        </w:numPr>
+        <w:rPr>
+          <w:rFonts w:ascii="Consolas" w:hAnsi="Consolas" w:cs="Consolas"/>
+          <w:color w:val="000000"/>
+          <w:kern w:val="0"/>
+          <w:sz w:val="19"/>
+          <w:szCs w:val="19"/>
+          <w:lang w:val="en-US" w:bidi="ar-SA"/>
+        </w:rPr>
+      </w:pPr>
+      <w:r>
+        <w:rPr>
+          <w:rFonts w:ascii="Consolas" w:hAnsi="Consolas" w:cs="Consolas"/>
+          <w:color w:val="000000"/>
+          <w:kern w:val="0"/>
+          <w:sz w:val="19"/>
+          <w:szCs w:val="19"/>
+          <w:lang w:val="en-US" w:bidi="ar-SA"/>
+        </w:rPr>
+        <w:t>Work Period Dialog</w:t>
+      </w:r>
+    </w:p>
+    <w:p>
+      <w:pPr>
+        <w:pStyle w:val="ListParagraph"/>
+        <w:numPr>
+          <w:ilvl w:val="0"/>
+          <w:numId w:val="2"/>
+        </w:numPr>
+        <w:rPr>
+          <w:rFonts w:ascii="Consolas" w:hAnsi="Consolas" w:cs="Consolas"/>
+          <w:color w:val="000000"/>
+          <w:kern w:val="0"/>
+          <w:sz w:val="19"/>
+          <w:szCs w:val="19"/>
+          <w:lang w:val="en-US" w:bidi="ar-SA"/>
+        </w:rPr>
+      </w:pPr>
+      <w:r>
+        <w:rPr>
+          <w:rFonts w:ascii="Consolas" w:hAnsi="Consolas" w:cs="Consolas"/>
+          <w:color w:val="000000"/>
+          <w:kern w:val="0"/>
+          <w:sz w:val="19"/>
+          <w:szCs w:val="19"/>
+          <w:lang w:val="en-US" w:bidi="ar-SA"/>
+        </w:rPr>
+        <w:t>Computing Severance</w:t>
+      </w:r>
+    </w:p>
+    <w:p>
+      <w:pPr>
+        <w:rPr>
+          <w:rFonts w:ascii="Consolas" w:hAnsi="Consolas" w:cs="Consolas"/>
+          <w:color w:val="000000"/>
+          <w:kern w:val="0"/>
+          <w:sz w:val="19"/>
+          <w:szCs w:val="19"/>
+          <w:lang w:val="en-IL" w:bidi="ar-SA"/>
+        </w:rPr>
+      </w:pPr>
+      <w:r>
+        <w:rPr>
+          <w:rFonts w:ascii="Consolas" w:hAnsi="Consolas" w:cs="Consolas"/>
+          <w:color w:val="0000FF"/>
+          <w:kern w:val="0"/>
+          <w:sz w:val="19"/>
+          <w:szCs w:val="19"/>
+          <w:lang w:val="en-IL" w:bidi="ar-SA"/>
+        </w:rPr>
+        <w:t>bool</w:t>
+      </w:r>
+      <w:r>
+        <w:rPr>
+          <w:rFonts w:ascii="Consolas" w:hAnsi="Consolas" w:cs="Consolas"/>
+          <w:color w:val="000000"/>
+          <w:kern w:val="0"/>
+          <w:sz w:val="19"/>
+          <w:szCs w:val="19"/>
+          <w:lang w:val="en-IL" w:bidi="ar-SA"/>
+        </w:rPr>
+        <w:t xml:space="preserve"> </w:t>
+      </w:r>
+      <w:proofErr w:type="spellStart"/>
+      <w:proofErr w:type="gramStart"/>
+      <w:r>
+        <w:rPr>
+          <w:rFonts w:ascii="Consolas" w:hAnsi="Consolas" w:cs="Consolas"/>
+          <w:color w:val="2B91AF"/>
+          <w:kern w:val="0"/>
+          <w:sz w:val="19"/>
+          <w:szCs w:val="19"/>
+          <w:lang w:val="en-IL" w:bidi="ar-SA"/>
+        </w:rPr>
+        <w:t>CSeverance</w:t>
+      </w:r>
+      <w:proofErr w:type="spellEnd"/>
+      <w:r>
+        <w:rPr>
+          <w:rFonts w:ascii="Consolas" w:hAnsi="Consolas" w:cs="Consolas"/>
+          <w:color w:val="000000"/>
+          <w:kern w:val="0"/>
+          <w:sz w:val="19"/>
+          <w:szCs w:val="19"/>
+          <w:lang w:val="en-IL" w:bidi="ar-SA"/>
+        </w:rPr>
+        <w:t>::</w:t>
+      </w:r>
+      <w:proofErr w:type="gramEnd"/>
+      <w:r>
+        <w:rPr>
+          <w:rFonts w:ascii="Consolas" w:hAnsi="Consolas" w:cs="Consolas"/>
+          <w:color w:val="000000"/>
+          <w:kern w:val="0"/>
+          <w:sz w:val="19"/>
+          <w:szCs w:val="19"/>
+          <w:lang w:val="en-IL" w:bidi="ar-SA"/>
+        </w:rPr>
+        <w:t>Compute(</w:t>
+      </w:r>
+      <w:r>
+        <w:rPr>
+          <w:rFonts w:ascii="Consolas" w:hAnsi="Consolas" w:cs="Consolas"/>
+          <w:color w:val="0000FF"/>
+          <w:kern w:val="0"/>
+          <w:sz w:val="19"/>
+          <w:szCs w:val="19"/>
+          <w:lang w:val="en-IL" w:bidi="ar-SA"/>
+        </w:rPr>
+        <w:t>void</w:t>
+      </w:r>
+      <w:r>
+        <w:rPr>
+          <w:rFonts w:ascii="Consolas" w:hAnsi="Consolas" w:cs="Consolas"/>
+          <w:color w:val="000000"/>
+          <w:kern w:val="0"/>
+          <w:sz w:val="19"/>
+          <w:szCs w:val="19"/>
+          <w:lang w:val="en-IL" w:bidi="ar-SA"/>
+        </w:rPr>
+        <w:t>)</w:t>
+      </w:r>
+    </w:p>
+    <w:p>
+      <w:pPr>
+        <w:rPr>
+          <w:rFonts w:ascii="Consolas" w:hAnsi="Consolas" w:cs="Consolas"/>
+          <w:color w:val="000000"/>
+          <w:kern w:val="0"/>
+          <w:sz w:val="19"/>
+          <w:szCs w:val="19"/>
+          <w:lang w:val="en-US" w:bidi="ar-SA"/>
+        </w:rPr>
+      </w:pPr>
+      <w:r>
+        <w:rPr>
+          <w:rFonts w:ascii="Consolas" w:hAnsi="Consolas" w:cs="Consolas"/>
+          <w:color w:val="000000"/>
+          <w:kern w:val="0"/>
+          <w:sz w:val="19"/>
+          <w:szCs w:val="19"/>
+          <w:lang w:val="en-IL" w:bidi="ar-SA"/>
+        </w:rPr>
+        <w:t>May Use: “</w:t>
+      </w:r>
+      <w:proofErr w:type="spellStart"/>
+      <w:r>
+        <w:rPr>
+          <w:rFonts w:ascii="Consolas" w:hAnsi="Consolas" w:cs="Consolas"/>
+          <w:color w:val="000000"/>
+          <w:kern w:val="0"/>
+          <w:sz w:val="19"/>
+          <w:szCs w:val="19"/>
+          <w:lang w:val="en-IL" w:bidi="ar-SA"/>
+        </w:rPr>
+        <w:t>mDuePay</w:t>
+      </w:r>
+      <w:proofErr w:type="spellEnd"/>
+      <w:r>
+        <w:rPr>
+          <w:rFonts w:ascii="Consolas" w:hAnsi="Consolas" w:cs="Consolas"/>
+          <w:color w:val="000000"/>
+          <w:kern w:val="0"/>
+          <w:sz w:val="19"/>
+          <w:szCs w:val="19"/>
+          <w:lang w:val="en-IL" w:bidi="ar-SA"/>
+        </w:rPr>
+        <w:t xml:space="preserve"> = </w:t>
+      </w:r>
+      <w:proofErr w:type="spellStart"/>
+      <w:r>
+        <w:rPr>
+          <w:rFonts w:ascii="Consolas" w:hAnsi="Consolas" w:cs="Consolas"/>
+          <w:color w:val="000000"/>
+          <w:kern w:val="0"/>
+          <w:sz w:val="19"/>
+          <w:szCs w:val="19"/>
+          <w:lang w:val="en-IL" w:bidi="ar-SA"/>
+        </w:rPr>
+        <w:t>mDuePay</w:t>
+      </w:r>
+      <w:proofErr w:type="spellEnd"/>
+      <w:r>
+        <w:rPr>
+          <w:rFonts w:ascii="Consolas" w:hAnsi="Consolas" w:cs="Consolas"/>
+          <w:color w:val="000000"/>
+          <w:kern w:val="0"/>
+          <w:sz w:val="19"/>
+          <w:szCs w:val="19"/>
+          <w:lang w:val="en-IL" w:bidi="ar-SA"/>
+        </w:rPr>
+        <w:t xml:space="preserve"> * </w:t>
+      </w:r>
+      <w:proofErr w:type="spellStart"/>
+      <w:r>
+        <w:rPr>
+          <w:rFonts w:ascii="Consolas" w:hAnsi="Consolas" w:cs="Consolas"/>
+          <w:color w:val="000000"/>
+          <w:kern w:val="0"/>
+          <w:sz w:val="19"/>
+          <w:szCs w:val="19"/>
+          <w:lang w:val="en-IL" w:bidi="ar-SA"/>
+        </w:rPr>
+        <w:t>gFamilyPart.GetRatio</w:t>
+      </w:r>
+      <w:proofErr w:type="spellEnd"/>
+      <w:r>
+        <w:rPr>
+          <w:rFonts w:ascii="Consolas" w:hAnsi="Consolas" w:cs="Consolas"/>
+          <w:color w:val="000000"/>
+          <w:kern w:val="0"/>
+          <w:sz w:val="19"/>
+          <w:szCs w:val="19"/>
+          <w:lang w:val="en-IL" w:bidi="ar-SA"/>
+        </w:rPr>
+        <w:t>();</w:t>
+      </w:r>
+      <w:r>
+        <w:rPr>
+          <w:rFonts w:ascii="Consolas" w:hAnsi="Consolas" w:cs="Consolas"/>
+          <w:color w:val="000000"/>
+          <w:kern w:val="0"/>
+          <w:sz w:val="19"/>
+          <w:szCs w:val="19"/>
+          <w:lang w:val="en-IL" w:bidi="ar-SA"/>
+        </w:rPr>
+        <w:t>”</w:t>
+      </w:r>
+    </w:p>
+    <w:p>
+      <w:pPr>
+        <w:rPr>
+          <w:lang w:val="en-US" w:bidi="ar-JO"/>
+        </w:rPr>
+      </w:pPr>
+    </w:p>
+    <w:p>
+      <w:pPr>
+        <w:pStyle w:val="Heading2"/>
+        <w:rPr>
+          <w:lang w:val="en-US" w:bidi="ar-JO"/>
+        </w:rPr>
+      </w:pPr>
+      <w:r>
+        <w:rPr>
+          <w:lang w:val="en-US" w:bidi="ar-JO"/>
+        </w:rPr>
+        <w:t>New rules for “Family Part”</w:t>
+      </w:r>
+    </w:p>
+    <w:p>
+      <w:pPr>
+        <w:pStyle w:val="ListParagraph"/>
+        <w:numPr>
+          <w:ilvl w:val="0"/>
+          <w:numId w:val="1"/>
+        </w:numPr>
+        <w:rPr>
+          <w:lang w:val="en-US" w:bidi="ar-JO"/>
+        </w:rPr>
+      </w:pPr>
+      <w:r>
+        <w:rPr>
+          <w:lang w:val="en-US" w:bidi="ar-JO"/>
+        </w:rPr>
+        <w:t>If there are no “Company Hours” – all is simple</w:t>
+      </w:r>
+    </w:p>
+    <w:p>
+      <w:pPr>
+        <w:pStyle w:val="ListParagraph"/>
+        <w:numPr>
+          <w:ilvl w:val="0"/>
+          <w:numId w:val="1"/>
+        </w:numPr>
+        <w:rPr>
+          <w:lang w:val="en-US" w:bidi="ar-JO"/>
+        </w:rPr>
+      </w:pPr>
+      <w:r>
+        <w:rPr>
+          <w:lang w:val="en-US" w:bidi="ar-JO"/>
+        </w:rPr>
+        <w:t>If wage is minimum – all is simple</w:t>
+      </w:r>
+    </w:p>
+    <w:p>
+      <w:pPr>
+        <w:pStyle w:val="ListParagraph"/>
+        <w:numPr>
+          <w:ilvl w:val="0"/>
+          <w:numId w:val="1"/>
+        </w:numPr>
+        <w:rPr>
+          <w:lang w:val="en-US" w:bidi="ar-JO"/>
+        </w:rPr>
+      </w:pPr>
+      <w:r>
+        <w:rPr>
+          <w:lang w:val="en-US" w:bidi="ar-JO"/>
+        </w:rPr>
+        <w:t>If there is company part AND agreed wage above minimum</w:t>
+      </w:r>
+    </w:p>
+    <w:p>
+      <w:pPr>
+        <w:pStyle w:val="ListParagraph"/>
+        <w:numPr>
+          <w:ilvl w:val="1"/>
+          <w:numId w:val="1"/>
+        </w:numPr>
+        <w:rPr>
+          <w:lang w:val="en-US" w:bidi="ar-JO"/>
+        </w:rPr>
+      </w:pPr>
+      <w:r>
+        <w:rPr>
+          <w:lang w:val="en-US" w:bidi="ar-JO"/>
+        </w:rPr>
+        <w:t>Compute sum paid by company: “company hourly rate” * “n company hours”</w:t>
+      </w:r>
+    </w:p>
+    <w:p>
+      <w:pPr>
+        <w:pStyle w:val="ListParagraph"/>
+        <w:numPr>
+          <w:ilvl w:val="2"/>
+          <w:numId w:val="1"/>
+        </w:numPr>
+        <w:rPr>
+          <w:lang w:val="en-US" w:bidi="ar-JO"/>
+        </w:rPr>
+      </w:pPr>
+      <w:r>
+        <w:rPr>
+          <w:lang w:val="en-US" w:bidi="ar-JO"/>
+        </w:rPr>
+        <w:t>If “Company PC” is defined, multiple by 182 hours</w:t>
+      </w:r>
+    </w:p>
+    <w:p>
+      <w:pPr>
+        <w:pStyle w:val="ListParagraph"/>
+        <w:numPr>
+          <w:ilvl w:val="1"/>
+          <w:numId w:val="1"/>
+        </w:numPr>
+        <w:rPr>
+          <w:lang w:val="en-US" w:bidi="ar-JO"/>
+        </w:rPr>
+      </w:pPr>
+      <w:r>
+        <w:rPr>
+          <w:lang w:val="en-US" w:bidi="ar-JO"/>
+        </w:rPr>
+        <w:t xml:space="preserve">Compute “full company pay”: </w:t>
+      </w:r>
+      <w:r>
+        <w:rPr>
+          <w:lang w:val="en-US" w:bidi="ar-JO"/>
+        </w:rPr>
+        <w:t>“company hourly rate” *</w:t>
+      </w:r>
+      <w:r>
+        <w:rPr>
+          <w:lang w:val="en-US" w:bidi="ar-JO"/>
+        </w:rPr>
+        <w:t xml:space="preserve"> 182</w:t>
+      </w:r>
+    </w:p>
+    <w:p>
+      <w:pPr>
+        <w:pStyle w:val="ListParagraph"/>
+        <w:numPr>
+          <w:ilvl w:val="1"/>
+          <w:numId w:val="1"/>
+        </w:numPr>
+        <w:rPr>
+          <w:lang w:val="en-US" w:bidi="ar-JO"/>
+        </w:rPr>
+      </w:pPr>
+      <w:r>
+        <w:rPr>
+          <w:lang w:val="en-US" w:bidi="ar-JO"/>
+        </w:rPr>
+        <w:t xml:space="preserve">If </w:t>
+      </w:r>
+      <w:r>
+        <w:rPr>
+          <w:lang w:val="en-US" w:bidi="ar-JO"/>
+        </w:rPr>
+        <w:t>“full company pay”</w:t>
+      </w:r>
+      <w:r>
+        <w:rPr>
+          <w:lang w:val="en-US" w:bidi="ar-JO"/>
+        </w:rPr>
+        <w:t xml:space="preserve"> &gt;= agreed salary</w:t>
+      </w:r>
+    </w:p>
+    <w:p>
+      <w:pPr>
+        <w:pStyle w:val="ListParagraph"/>
+        <w:numPr>
+          <w:ilvl w:val="2"/>
+          <w:numId w:val="1"/>
+        </w:numPr>
+        <w:rPr>
+          <w:lang w:val="en-US" w:bidi="ar-JO"/>
+        </w:rPr>
+      </w:pPr>
+      <w:r>
+        <w:rPr>
+          <w:lang w:val="en-US" w:bidi="ar-JO"/>
+        </w:rPr>
+        <w:t>Family part is “Family fraction” * “agreed salary”</w:t>
+      </w:r>
+    </w:p>
+    <w:p>
+      <w:pPr>
+        <w:pStyle w:val="ListParagraph"/>
+        <w:numPr>
+          <w:ilvl w:val="1"/>
+          <w:numId w:val="1"/>
+        </w:numPr>
+        <w:rPr>
+          <w:lang w:val="en-US" w:bidi="ar-JO"/>
+        </w:rPr>
+      </w:pPr>
+      <w:r>
+        <w:rPr>
+          <w:lang w:val="en-US" w:bidi="ar-JO"/>
+        </w:rPr>
+        <w:t xml:space="preserve">Else // </w:t>
+      </w:r>
+      <w:r>
+        <w:rPr>
+          <w:lang w:val="en-US" w:bidi="ar-JO"/>
+        </w:rPr>
+        <w:t xml:space="preserve">“full company pay” </w:t>
+      </w:r>
+      <w:r>
+        <w:rPr>
+          <w:lang w:val="en-US" w:bidi="ar-JO"/>
+        </w:rPr>
+        <w:t>&lt;</w:t>
+      </w:r>
+      <w:r>
+        <w:rPr>
+          <w:lang w:val="en-US" w:bidi="ar-JO"/>
+        </w:rPr>
+        <w:t xml:space="preserve"> agreed salary</w:t>
+      </w:r>
+    </w:p>
+    <w:p>
+      <w:pPr>
+        <w:pStyle w:val="ListParagraph"/>
+        <w:numPr>
+          <w:ilvl w:val="2"/>
+          <w:numId w:val="1"/>
+        </w:numPr>
+        <w:rPr>
+          <w:lang w:val="en-US" w:bidi="ar-JO"/>
+        </w:rPr>
+      </w:pPr>
+      <w:r>
+        <w:rPr>
+          <w:lang w:val="en-US" w:bidi="ar-JO"/>
+        </w:rPr>
+        <w:t xml:space="preserve">Up to </w:t>
+      </w:r>
+      <w:r>
+        <w:rPr>
+          <w:lang w:val="en-US" w:bidi="ar-JO"/>
+        </w:rPr>
+        <w:t>“full company pay”</w:t>
+      </w:r>
+      <w:r>
+        <w:rPr>
+          <w:lang w:val="en-US" w:bidi="ar-JO"/>
+        </w:rPr>
+        <w:t xml:space="preserve"> – division by %</w:t>
+      </w:r>
+    </w:p>
+    <w:p>
+      <w:pPr>
+        <w:pStyle w:val="ListParagraph"/>
+        <w:numPr>
+          <w:ilvl w:val="2"/>
+          <w:numId w:val="1"/>
+        </w:numPr>
+        <w:rPr>
+          <w:lang w:val="en-US" w:bidi="ar-JO"/>
+        </w:rPr>
+      </w:pPr>
+      <w:r>
+        <w:rPr>
+          <w:lang w:val="en-US" w:bidi="ar-JO"/>
+        </w:rPr>
+        <w:t>Rest is Family 100%</w:t>
+      </w:r>
+    </w:p>
+    <w:p>
+      <w:pPr>
+        <w:rPr>
+          <w:lang w:val="en-US" w:bidi="ar-JO"/>
+        </w:rPr>
+      </w:pPr>
+    </w:p>
+    <w:p>
+      <w:pPr>
+        <w:rPr>
+          <w:lang w:val="en-US" w:bidi="ar-JO"/>
+        </w:rPr>
+      </w:pPr>
+      <w:r>
+        <w:rPr>
+          <w:highlight w:val="yellow"/>
+          <w:lang w:val="en-US" w:bidi="ar-JO"/>
+        </w:rPr>
+        <w:t>Ask: Full month is 182 for all times?</w:t>
+      </w:r>
+    </w:p>
+    <w:p>
+      <w:pPr>
+        <w:rPr>
+          <w:lang w:val="en-US" w:bidi="ar-JO"/>
+        </w:rPr>
+      </w:pPr>
+      <w:r>
+        <w:rPr>
+          <w:lang w:val="en-US" w:bidi="ar-JO"/>
+        </w:rPr>
+        <w:t xml:space="preserve">It was 186 – </w:t>
+      </w:r>
+    </w:p>
+    <w:p>
+      <w:pPr>
+        <w:rPr>
+          <w:lang w:val="en-US" w:bidi="ar-JO"/>
+        </w:rPr>
+      </w:pPr>
+      <w:r>
+        <w:rPr>
+          <w:lang w:val="en-US" w:bidi="ar-JO"/>
+        </w:rPr>
+        <w:t>Use “</w:t>
+      </w:r>
+      <w:r>
+        <w:rPr>
+          <w:rFonts w:ascii="Consolas" w:hAnsi="Consolas" w:cs="Consolas"/>
+          <w:color w:val="0000FF"/>
+          <w:kern w:val="0"/>
+          <w:sz w:val="19"/>
+          <w:szCs w:val="19"/>
+          <w:lang w:val="en-IL" w:bidi="ar-SA"/>
+        </w:rPr>
+        <w:t>int</w:t>
+      </w:r>
+      <w:r>
+        <w:rPr>
+          <w:rFonts w:ascii="Consolas" w:hAnsi="Consolas" w:cs="Consolas"/>
+          <w:color w:val="000000"/>
+          <w:kern w:val="0"/>
+          <w:sz w:val="19"/>
+          <w:szCs w:val="19"/>
+          <w:lang w:val="en-IL" w:bidi="ar-SA"/>
+        </w:rPr>
+        <w:t xml:space="preserve"> </w:t>
+      </w:r>
+      <w:proofErr w:type="spellStart"/>
+      <w:proofErr w:type="gramStart"/>
+      <w:r>
+        <w:rPr>
+          <w:rFonts w:ascii="Consolas" w:hAnsi="Consolas" w:cs="Consolas"/>
+          <w:color w:val="2B91AF"/>
+          <w:kern w:val="0"/>
+          <w:sz w:val="19"/>
+          <w:szCs w:val="19"/>
+          <w:lang w:val="en-IL" w:bidi="ar-SA"/>
+        </w:rPr>
+        <w:t>CWorkPeriod</w:t>
+      </w:r>
+      <w:proofErr w:type="spellEnd"/>
+      <w:r>
+        <w:rPr>
+          <w:rFonts w:ascii="Consolas" w:hAnsi="Consolas" w:cs="Consolas"/>
+          <w:color w:val="000000"/>
+          <w:kern w:val="0"/>
+          <w:sz w:val="19"/>
+          <w:szCs w:val="19"/>
+          <w:lang w:val="en-IL" w:bidi="ar-SA"/>
+        </w:rPr>
+        <w:t>::</w:t>
+      </w:r>
+      <w:proofErr w:type="spellStart"/>
+      <w:proofErr w:type="gramEnd"/>
+      <w:r>
+        <w:rPr>
+          <w:rFonts w:ascii="Consolas" w:hAnsi="Consolas" w:cs="Consolas"/>
+          <w:color w:val="000000"/>
+          <w:kern w:val="0"/>
+          <w:sz w:val="19"/>
+          <w:szCs w:val="19"/>
+          <w:highlight w:val="yellow"/>
+          <w:lang w:val="en-IL" w:bidi="ar-SA"/>
+        </w:rPr>
+        <w:t>GetWorkingHoursInFullMonth</w:t>
+      </w:r>
+      <w:proofErr w:type="spellEnd"/>
+      <w:r>
+        <w:rPr>
+          <w:rFonts w:ascii="Consolas" w:hAnsi="Consolas" w:cs="Consolas"/>
+          <w:color w:val="000000"/>
+          <w:kern w:val="0"/>
+          <w:sz w:val="19"/>
+          <w:szCs w:val="19"/>
+          <w:lang w:val="en-IL" w:bidi="ar-SA"/>
+        </w:rPr>
+        <w:t>(</w:t>
+      </w:r>
+      <w:proofErr w:type="spellStart"/>
+      <w:r>
+        <w:rPr>
+          <w:rFonts w:ascii="Consolas" w:hAnsi="Consolas" w:cs="Consolas"/>
+          <w:color w:val="2B91AF"/>
+          <w:kern w:val="0"/>
+          <w:sz w:val="19"/>
+          <w:szCs w:val="19"/>
+          <w:lang w:val="en-IL" w:bidi="ar-SA"/>
+        </w:rPr>
+        <w:t>CMyTime</w:t>
+      </w:r>
+      <w:proofErr w:type="spellEnd"/>
+      <w:r>
+        <w:rPr>
+          <w:rFonts w:ascii="Consolas" w:hAnsi="Consolas" w:cs="Consolas"/>
+          <w:color w:val="000000"/>
+          <w:kern w:val="0"/>
+          <w:sz w:val="19"/>
+          <w:szCs w:val="19"/>
+          <w:lang w:val="en-IL" w:bidi="ar-SA"/>
+        </w:rPr>
+        <w:t xml:space="preserve"> </w:t>
+      </w:r>
+      <w:r>
+        <w:rPr>
+          <w:rFonts w:ascii="Consolas" w:hAnsi="Consolas" w:cs="Consolas"/>
+          <w:color w:val="808080"/>
+          <w:kern w:val="0"/>
+          <w:sz w:val="19"/>
+          <w:szCs w:val="19"/>
+          <w:lang w:val="en-IL" w:bidi="ar-SA"/>
+        </w:rPr>
+        <w:t>date</w:t>
+      </w:r>
+      <w:r>
+        <w:rPr>
+          <w:rFonts w:ascii="Consolas" w:hAnsi="Consolas" w:cs="Consolas"/>
+          <w:color w:val="000000"/>
+          <w:kern w:val="0"/>
+          <w:sz w:val="19"/>
+          <w:szCs w:val="19"/>
+          <w:lang w:val="en-IL" w:bidi="ar-SA"/>
+        </w:rPr>
+        <w:t>)</w:t>
+      </w:r>
+      <w:r>
+        <w:rPr>
+          <w:rFonts w:ascii="Consolas" w:hAnsi="Consolas" w:cs="Consolas"/>
+          <w:color w:val="000000"/>
+          <w:kern w:val="0"/>
+          <w:sz w:val="19"/>
+          <w:szCs w:val="19"/>
+          <w:lang w:val="en-IL" w:bidi="ar-SA"/>
+        </w:rPr>
+        <w:t>)</w:t>
+      </w:r>
+      <w:r>
+        <w:rPr>
+          <w:lang w:val="en-US" w:bidi="ar-JO"/>
+        </w:rPr>
+        <w:t>”</w:t>
+      </w:r>
+    </w:p>
+    <w:p>
+      <w:pPr>
+        <w:rPr>
+          <w:lang w:val="en-US" w:bidi="ar-JO"/>
+        </w:rPr>
+      </w:pPr>
+    </w:p>
     <w:p>
       <w:pPr>
         <w:pStyle w:val="Heading2"/>
@@ -736,6 +2087,195 @@
     </w:sectPr>
   </w:body>
 </w:document>
+</file>
+
+<file path=word/numbering.xml><?xml version="1.0" encoding="utf-8"?>
+<w:numbering xmlns:wpc="http://schemas.microsoft.com/office/word/2010/wordprocessingCanvas" xmlns:cx="http://schemas.microsoft.com/office/drawing/2014/chartex" xmlns:cx1="http://schemas.microsoft.com/office/drawing/2015/9/8/chartex" xmlns:cx2="http://schemas.microsoft.com/office/drawing/2015/10/21/chartex" xmlns:cx3="http://schemas.microsoft.com/office/drawing/2016/5/9/chartex" xmlns:cx4="http://schemas.microsoft.com/office/drawing/2016/5/10/chartex" xmlns:cx5="http://schemas.microsoft.com/office/drawing/2016/5/11/chartex" xmlns:cx6="http://schemas.microsoft.com/office/drawing/2016/5/12/chartex" xmlns:cx7="http://schemas.microsoft.com/office/drawing/2016/5/13/chartex" xmlns:cx8="http://schemas.microsoft.com/office/drawing/2016/5/14/chartex" xmlns:mc="http://schemas.openxmlformats.org/markup-compatibility/2006" xmlns:aink="http://schemas.microsoft.com/office/drawing/2016/ink" xmlns:am3d="http://schemas.microsoft.com/office/drawing/2017/model3d" xmlns:o="urn:schemas-microsoft-com:office:office" xmlns:oel="http://schemas.microsoft.com/office/2019/extlst" xmlns:r="http://schemas.openxmlformats.org/officeDocument/2006/relationships" xmlns:m="http://schemas.openxmlformats.org/officeDocument/2006/math" xmlns:v="urn:schemas-microsoft-com:vml" xmlns:wp14="http://schemas.microsoft.com/office/word/2010/wordprocessingDrawing" xmlns:wp="http://schemas.openxmlformats.org/drawingml/2006/wordprocessingDrawing" xmlns:w10="urn:schemas-microsoft-com:office:word" xmlns:w="http://schemas.openxmlformats.org/wordprocessingml/2006/main" xmlns:w14="http://schemas.microsoft.com/office/word/2010/wordml" xmlns:w15="http://schemas.microsoft.com/office/word/2012/wordml" xmlns:w16cex="http://schemas.microsoft.com/office/word/2018/wordml/cex" xmlns:w16cid="http://schemas.microsoft.com/office/word/2016/wordml/cid" xmlns:w16="http://schemas.microsoft.com/office/word/2018/wordml" xmlns:w16sdtdh="http://schemas.microsoft.com/office/word/2020/wordml/sdtdatahash" xmlns:w16se="http://schemas.microsoft.com/office/word/2015/wordml/symex" xmlns:wpg="http://schemas.microsoft.com/office/word/2010/wordprocessingGroup" xmlns:wpi="http://schemas.microsoft.com/office/word/2010/wordprocessingInk" xmlns:wne="http://schemas.microsoft.com/office/word/2006/wordml" xmlns:wps="http://schemas.microsoft.com/office/word/2010/wordprocessingShape" mc:Ignorable="w14 w15 w16se w16cid w16 w16cex w16sdtdh wp14">
+  <w:abstractNum w:abstractNumId="0" w15:restartNumberingAfterBreak="0">
+    <w:nsid w:val="43596D4F"/>
+    <w:multiLevelType w:val="hybridMultilevel"/>
+    <w:tmpl w:val="FEACCEA4"/>
+    <w:lvl w:ilvl="0" w:tplc="97AC153E">
+      <w:start w:val="1"/>
+      <w:numFmt w:val="decimal"/>
+      <w:lvlText w:val="%1)"/>
+      <w:lvlJc w:val="left"/>
+      <w:pPr>
+        <w:ind w:left="720" w:hanging="360"/>
+      </w:pPr>
+      <w:rPr>
+        <w:rFonts w:hint="default"/>
+      </w:rPr>
+    </w:lvl>
+    <w:lvl w:ilvl="1" w:tplc="20000019">
+      <w:start w:val="1"/>
+      <w:numFmt w:val="lowerLetter"/>
+      <w:lvlText w:val="%2."/>
+      <w:lvlJc w:val="left"/>
+      <w:pPr>
+        <w:ind w:left="1440" w:hanging="360"/>
+      </w:pPr>
+    </w:lvl>
+    <w:lvl w:ilvl="2" w:tplc="2000001B">
+      <w:start w:val="1"/>
+      <w:numFmt w:val="lowerRoman"/>
+      <w:lvlText w:val="%3."/>
+      <w:lvlJc w:val="right"/>
+      <w:pPr>
+        <w:ind w:left="2160" w:hanging="180"/>
+      </w:pPr>
+    </w:lvl>
+    <w:lvl w:ilvl="3" w:tplc="2000000F" w:tentative="1">
+      <w:start w:val="1"/>
+      <w:numFmt w:val="decimal"/>
+      <w:lvlText w:val="%4."/>
+      <w:lvlJc w:val="left"/>
+      <w:pPr>
+        <w:ind w:left="2880" w:hanging="360"/>
+      </w:pPr>
+    </w:lvl>
+    <w:lvl w:ilvl="4" w:tplc="20000019" w:tentative="1">
+      <w:start w:val="1"/>
+      <w:numFmt w:val="lowerLetter"/>
+      <w:lvlText w:val="%5."/>
+      <w:lvlJc w:val="left"/>
+      <w:pPr>
+        <w:ind w:left="3600" w:hanging="360"/>
+      </w:pPr>
+    </w:lvl>
+    <w:lvl w:ilvl="5" w:tplc="2000001B" w:tentative="1">
+      <w:start w:val="1"/>
+      <w:numFmt w:val="lowerRoman"/>
+      <w:lvlText w:val="%6."/>
+      <w:lvlJc w:val="right"/>
+      <w:pPr>
+        <w:ind w:left="4320" w:hanging="180"/>
+      </w:pPr>
+    </w:lvl>
+    <w:lvl w:ilvl="6" w:tplc="2000000F" w:tentative="1">
+      <w:start w:val="1"/>
+      <w:numFmt w:val="decimal"/>
+      <w:lvlText w:val="%7."/>
+      <w:lvlJc w:val="left"/>
+      <w:pPr>
+        <w:ind w:left="5040" w:hanging="360"/>
+      </w:pPr>
+    </w:lvl>
+    <w:lvl w:ilvl="7" w:tplc="20000019" w:tentative="1">
+      <w:start w:val="1"/>
+      <w:numFmt w:val="lowerLetter"/>
+      <w:lvlText w:val="%8."/>
+      <w:lvlJc w:val="left"/>
+      <w:pPr>
+        <w:ind w:left="5760" w:hanging="360"/>
+      </w:pPr>
+    </w:lvl>
+    <w:lvl w:ilvl="8" w:tplc="2000001B" w:tentative="1">
+      <w:start w:val="1"/>
+      <w:numFmt w:val="lowerRoman"/>
+      <w:lvlText w:val="%9."/>
+      <w:lvlJc w:val="right"/>
+      <w:pPr>
+        <w:ind w:left="6480" w:hanging="180"/>
+      </w:pPr>
+    </w:lvl>
+  </w:abstractNum>
+  <w:abstractNum w:abstractNumId="1" w15:restartNumberingAfterBreak="0">
+    <w:nsid w:val="79A756B3"/>
+    <w:multiLevelType w:val="hybridMultilevel"/>
+    <w:tmpl w:val="032C282E"/>
+    <w:lvl w:ilvl="0" w:tplc="97AC153E">
+      <w:start w:val="1"/>
+      <w:numFmt w:val="decimal"/>
+      <w:lvlText w:val="%1)"/>
+      <w:lvlJc w:val="left"/>
+      <w:pPr>
+        <w:ind w:left="720" w:hanging="360"/>
+      </w:pPr>
+      <w:rPr>
+        <w:rFonts w:hint="default"/>
+      </w:rPr>
+    </w:lvl>
+    <w:lvl w:ilvl="1" w:tplc="20000019">
+      <w:start w:val="1"/>
+      <w:numFmt w:val="lowerLetter"/>
+      <w:lvlText w:val="%2."/>
+      <w:lvlJc w:val="left"/>
+      <w:pPr>
+        <w:ind w:left="1440" w:hanging="360"/>
+      </w:pPr>
+    </w:lvl>
+    <w:lvl w:ilvl="2" w:tplc="2000001B">
+      <w:start w:val="1"/>
+      <w:numFmt w:val="lowerRoman"/>
+      <w:lvlText w:val="%3."/>
+      <w:lvlJc w:val="right"/>
+      <w:pPr>
+        <w:ind w:left="2160" w:hanging="180"/>
+      </w:pPr>
+    </w:lvl>
+    <w:lvl w:ilvl="3" w:tplc="2000000F" w:tentative="1">
+      <w:start w:val="1"/>
+      <w:numFmt w:val="decimal"/>
+      <w:lvlText w:val="%4."/>
+      <w:lvlJc w:val="left"/>
+      <w:pPr>
+        <w:ind w:left="2880" w:hanging="360"/>
+      </w:pPr>
+    </w:lvl>
+    <w:lvl w:ilvl="4" w:tplc="20000019" w:tentative="1">
+      <w:start w:val="1"/>
+      <w:numFmt w:val="lowerLetter"/>
+      <w:lvlText w:val="%5."/>
+      <w:lvlJc w:val="left"/>
+      <w:pPr>
+        <w:ind w:left="3600" w:hanging="360"/>
+      </w:pPr>
+    </w:lvl>
+    <w:lvl w:ilvl="5" w:tplc="2000001B" w:tentative="1">
+      <w:start w:val="1"/>
+      <w:numFmt w:val="lowerRoman"/>
+      <w:lvlText w:val="%6."/>
+      <w:lvlJc w:val="right"/>
+      <w:pPr>
+        <w:ind w:left="4320" w:hanging="180"/>
+      </w:pPr>
+    </w:lvl>
+    <w:lvl w:ilvl="6" w:tplc="2000000F" w:tentative="1">
+      <w:start w:val="1"/>
+      <w:numFmt w:val="decimal"/>
+      <w:lvlText w:val="%7."/>
+      <w:lvlJc w:val="left"/>
+      <w:pPr>
+        <w:ind w:left="5040" w:hanging="360"/>
+      </w:pPr>
+    </w:lvl>
+    <w:lvl w:ilvl="7" w:tplc="20000019" w:tentative="1">
+      <w:start w:val="1"/>
+      <w:numFmt w:val="lowerLetter"/>
+      <w:lvlText w:val="%8."/>
+      <w:lvlJc w:val="left"/>
+      <w:pPr>
+        <w:ind w:left="5760" w:hanging="360"/>
+      </w:pPr>
+    </w:lvl>
+    <w:lvl w:ilvl="8" w:tplc="2000001B" w:tentative="1">
+      <w:start w:val="1"/>
+      <w:numFmt w:val="lowerRoman"/>
+      <w:lvlText w:val="%9."/>
+      <w:lvlJc w:val="right"/>
+      <w:pPr>
+        <w:ind w:left="6480" w:hanging="180"/>
+      </w:pPr>
+    </w:lvl>
+  </w:abstractNum>
+  <w:num w:numId="1" w16cid:durableId="1291014449">
+    <w:abstractNumId w:val="0"/>
+  </w:num>
+  <w:num w:numId="2" w16cid:durableId="209076000">
+    <w:abstractNumId w:val="1"/>
+  </w:num>
+</w:numbering>
 </file>
 
 <file path=word/styles.xml><?xml version="1.0" encoding="utf-8"?>
@@ -1205,6 +2745,17 @@
       <w:szCs w:val="26"/>
     </w:rPr>
   </w:style>
+  <w:style w:type="paragraph" w:styleId="ListParagraph">
+    <w:name w:val="List Paragraph"/>
+    <w:basedOn w:val="Normal"/>
+    <w:uiPriority w:val="34"/>
+    <w:qFormat/>
+    <w:rsid w:val="00462DC4"/>
+    <w:pPr>
+      <w:ind w:left="720"/>
+      <w:contextualSpacing/>
+    </w:pPr>
+  </w:style>
 </w:styles>
 </file>
 

</xml_diff>

<commit_message>
More work on Family Part - including new class MonthlyFamilyPart.cpp
</commit_message>
<xml_diff>
--- a/Docs/Workers Rights Upgrade - 2024 - set wage level.docx
+++ b/Docs/Workers Rights Upgrade - 2024 - set wage level.docx
@@ -2,6 +2,367 @@
 <file path=word/document.xml><?xml version="1.0" encoding="utf-8"?>
 <w:document xmlns:wpc="http://schemas.microsoft.com/office/word/2010/wordprocessingCanvas" xmlns:cx="http://schemas.microsoft.com/office/drawing/2014/chartex" xmlns:cx1="http://schemas.microsoft.com/office/drawing/2015/9/8/chartex" xmlns:cx2="http://schemas.microsoft.com/office/drawing/2015/10/21/chartex" xmlns:cx3="http://schemas.microsoft.com/office/drawing/2016/5/9/chartex" xmlns:cx4="http://schemas.microsoft.com/office/drawing/2016/5/10/chartex" xmlns:cx5="http://schemas.microsoft.com/office/drawing/2016/5/11/chartex" xmlns:cx6="http://schemas.microsoft.com/office/drawing/2016/5/12/chartex" xmlns:cx7="http://schemas.microsoft.com/office/drawing/2016/5/13/chartex" xmlns:cx8="http://schemas.microsoft.com/office/drawing/2016/5/14/chartex" xmlns:mc="http://schemas.openxmlformats.org/markup-compatibility/2006" xmlns:aink="http://schemas.microsoft.com/office/drawing/2016/ink" xmlns:am3d="http://schemas.microsoft.com/office/drawing/2017/model3d" xmlns:o="urn:schemas-microsoft-com:office:office" xmlns:oel="http://schemas.microsoft.com/office/2019/extlst" xmlns:r="http://schemas.openxmlformats.org/officeDocument/2006/relationships" xmlns:m="http://schemas.openxmlformats.org/officeDocument/2006/math" xmlns:v="urn:schemas-microsoft-com:vml" xmlns:wp14="http://schemas.microsoft.com/office/word/2010/wordprocessingDrawing" xmlns:wp="http://schemas.openxmlformats.org/drawingml/2006/wordprocessingDrawing" xmlns:w10="urn:schemas-microsoft-com:office:word" xmlns:w="http://schemas.openxmlformats.org/wordprocessingml/2006/main" xmlns:w14="http://schemas.microsoft.com/office/word/2010/wordml" xmlns:w15="http://schemas.microsoft.com/office/word/2012/wordml" xmlns:w16cex="http://schemas.microsoft.com/office/word/2018/wordml/cex" xmlns:w16cid="http://schemas.microsoft.com/office/word/2016/wordml/cid" xmlns:w16="http://schemas.microsoft.com/office/word/2018/wordml" xmlns:w16sdtdh="http://schemas.microsoft.com/office/word/2020/wordml/sdtdatahash" xmlns:w16se="http://schemas.microsoft.com/office/word/2015/wordml/symex" xmlns:wpg="http://schemas.microsoft.com/office/word/2010/wordprocessingGroup" xmlns:wpi="http://schemas.microsoft.com/office/word/2010/wordprocessingInk" xmlns:wne="http://schemas.microsoft.com/office/word/2006/wordml" xmlns:wps="http://schemas.microsoft.com/office/word/2010/wordprocessingShape" mc:Ignorable="w14 w15 w16se w16cid w16 w16cex w16sdtdh wp14">
   <w:body>
+    <w:p>
+      <w:pPr>
+        <w:pStyle w:val="Heading2"/>
+      </w:pPr>
+      <w:r>
+        <w:t>Follow up on all computations – 16-17/3/24</w:t>
+      </w:r>
+    </w:p>
+    <w:p>
+      <w:r>
+        <w:t>Display while editing</w:t>
+      </w:r>
+    </w:p>
+    <w:p>
+      <w:r>
+        <w:t>Other online displays</w:t>
+      </w:r>
+    </w:p>
+    <w:p>
+      <w:r>
+        <w:t>Family Part CSV</w:t>
+      </w:r>
+    </w:p>
+    <w:p>
+      <w:r>
+        <w:t xml:space="preserve">Family Part </w:t>
+      </w:r>
+      <w:r>
+        <w:t xml:space="preserve">last 3 months </w:t>
+      </w:r>
+      <w:r>
+        <w:t>CSV</w:t>
+      </w:r>
+    </w:p>
+    <w:p>
+      <w:r>
+        <w:t>Letter</w:t>
+      </w:r>
+    </w:p>
+    <w:p/>
+    <w:p>
+      <w:pPr>
+        <w:pStyle w:val="Heading2"/>
+      </w:pPr>
+      <w:r>
+        <w:t>Dialog for Family Part improved – 15+16/3/24</w:t>
+      </w:r>
+    </w:p>
+    <w:p>
+      <w:r>
+        <w:t xml:space="preserve">Add “editing” field </w:t>
+      </w:r>
+    </w:p>
+    <w:p>
+      <w:r>
+        <w:t>Start new editing with latest period</w:t>
+      </w:r>
+    </w:p>
+    <w:p>
+      <w:r>
+        <w:t>On OK warn if edited info may be lost</w:t>
+      </w:r>
+    </w:p>
+    <w:p>
+      <w:r>
+        <w:t>On CANCEL restore previous state</w:t>
+      </w:r>
+    </w:p>
+    <w:p/>
+    <w:p>
+      <w:pPr>
+        <w:pStyle w:val="Heading2"/>
+      </w:pPr>
+      <w:r>
+        <w:t>Continue working on Family Part and Company Ratio – 15/3/2024</w:t>
+      </w:r>
+    </w:p>
+    <w:p>
+      <w:r>
+        <w:t>Small corrections in the Family Part Dialog</w:t>
+      </w:r>
+    </w:p>
+    <w:p>
+      <w:pPr>
+        <w:pStyle w:val="ListParagraph"/>
+        <w:numPr>
+          <w:ilvl w:val="0"/>
+          <w:numId w:val="4"/>
+        </w:numPr>
+      </w:pPr>
+      <w:r>
+        <w:t>Start new editing with latest period</w:t>
+      </w:r>
+    </w:p>
+    <w:p>
+      <w:pPr>
+        <w:pStyle w:val="ListParagraph"/>
+        <w:numPr>
+          <w:ilvl w:val="0"/>
+          <w:numId w:val="4"/>
+        </w:numPr>
+      </w:pPr>
+      <w:r>
+        <w:t>Indicate when data was changed</w:t>
+      </w:r>
+    </w:p>
+    <w:p>
+      <w:pPr>
+        <w:pStyle w:val="ListParagraph"/>
+        <w:numPr>
+          <w:ilvl w:val="0"/>
+          <w:numId w:val="4"/>
+        </w:numPr>
+      </w:pPr>
+      <w:r>
+        <w:t>Ask before ignoring edited data</w:t>
+      </w:r>
+    </w:p>
+    <w:p>
+      <w:r>
+        <w:t>Systematically test Family Part</w:t>
+      </w:r>
+    </w:p>
+    <w:p>
+      <w:pPr>
+        <w:pStyle w:val="ListParagraph"/>
+        <w:numPr>
+          <w:ilvl w:val="0"/>
+          <w:numId w:val="5"/>
+        </w:numPr>
+      </w:pPr>
+      <w:r>
+        <w:t>Prepare a set of combinations to test</w:t>
+      </w:r>
+    </w:p>
+    <w:p>
+      <w:r>
+        <w:t>Change Family part is letters (English + Hebrew)</w:t>
+      </w:r>
+    </w:p>
+    <w:p>
+      <w:pPr>
+        <w:pStyle w:val="ListParagraph"/>
+        <w:numPr>
+          <w:ilvl w:val="0"/>
+          <w:numId w:val="6"/>
+        </w:numPr>
+      </w:pPr>
+      <w:r>
+        <w:t>Only short description in main table</w:t>
+      </w:r>
+    </w:p>
+    <w:p>
+      <w:pPr>
+        <w:pStyle w:val="ListParagraph"/>
+        <w:numPr>
+          <w:ilvl w:val="0"/>
+          <w:numId w:val="6"/>
+        </w:numPr>
+      </w:pPr>
+      <w:r>
+        <w:t>Explain computation of family part in complicated cases</w:t>
+      </w:r>
+    </w:p>
+    <w:p>
+      <w:r>
+        <w:t>Make sure that family part as displayed online is same as in the final letter.</w:t>
+      </w:r>
+    </w:p>
+    <w:p/>
+    <w:p>
+      <w:pPr>
+        <w:pStyle w:val="Heading2"/>
+        <w:rPr>
+          <w:lang w:val="en-US" w:bidi="ar-JO"/>
+        </w:rPr>
+      </w:pPr>
+      <w:r>
+        <w:rPr>
+          <w:lang w:val="en-US" w:bidi="ar-JO"/>
+        </w:rPr>
+        <w:t>* * *</w:t>
+      </w:r>
+    </w:p>
+    <w:p>
+      <w:pPr>
+        <w:rPr>
+          <w:lang w:val="en-US" w:bidi="ar-JO"/>
+        </w:rPr>
+      </w:pPr>
+    </w:p>
+    <w:p>
+      <w:pPr>
+        <w:pStyle w:val="Heading2"/>
+        <w:rPr>
+          <w:lang w:val="en-US" w:bidi="ar-JO"/>
+        </w:rPr>
+      </w:pPr>
+      <w:r>
+        <w:rPr>
+          <w:lang w:val="en-US" w:bidi="ar-JO"/>
+        </w:rPr>
+        <w:t>Where is “Get Company Ratio” and “Get Family Ratio” Used?</w:t>
+      </w:r>
+    </w:p>
+    <w:p>
+      <w:pPr>
+        <w:rPr>
+          <w:lang w:val="en-US" w:bidi="ar-JO"/>
+        </w:rPr>
+      </w:pPr>
+      <w:r>
+        <w:rPr>
+          <w:lang w:val="en-US" w:bidi="ar-JO"/>
+        </w:rPr>
+        <w:t>In Work Period</w:t>
+      </w:r>
+    </w:p>
+    <w:p>
+      <w:pPr>
+        <w:pStyle w:val="ListParagraph"/>
+        <w:numPr>
+          <w:ilvl w:val="0"/>
+          <w:numId w:val="3"/>
+        </w:numPr>
+        <w:rPr>
+          <w:lang w:val="en-US" w:bidi="ar-JO"/>
+        </w:rPr>
+      </w:pPr>
+      <w:r>
+        <w:rPr>
+          <w:lang w:val="en-US" w:bidi="ar-JO"/>
+        </w:rPr>
+        <w:t>“</w:t>
+      </w:r>
+      <w:r>
+        <w:rPr>
+          <w:rFonts w:ascii="Consolas" w:hAnsi="Consolas" w:cs="Consolas"/>
+          <w:color w:val="2B91AF"/>
+          <w:kern w:val="0"/>
+          <w:sz w:val="19"/>
+          <w:szCs w:val="19"/>
+          <w:lang w:bidi="ar-SA"/>
+        </w:rPr>
+        <w:t>CWorkPeriod</w:t>
+      </w:r>
+      <w:r>
+        <w:rPr>
+          <w:rFonts w:ascii="Consolas" w:hAnsi="Consolas" w:cs="Consolas"/>
+          <w:color w:val="000000"/>
+          <w:kern w:val="0"/>
+          <w:sz w:val="19"/>
+          <w:szCs w:val="19"/>
+          <w:lang w:bidi="ar-SA"/>
+        </w:rPr>
+        <w:t>::ComputeFamilyPartLastMonths(</w:t>
+      </w:r>
+      <w:r>
+        <w:rPr>
+          <w:rFonts w:ascii="Consolas" w:hAnsi="Consolas" w:cs="Consolas"/>
+          <w:color w:val="0000FF"/>
+          <w:kern w:val="0"/>
+          <w:sz w:val="19"/>
+          <w:szCs w:val="19"/>
+          <w:lang w:bidi="ar-SA"/>
+        </w:rPr>
+        <w:t>int</w:t>
+      </w:r>
+      <w:r>
+        <w:rPr>
+          <w:rFonts w:ascii="Consolas" w:hAnsi="Consolas" w:cs="Consolas"/>
+          <w:color w:val="000000"/>
+          <w:kern w:val="0"/>
+          <w:sz w:val="19"/>
+          <w:szCs w:val="19"/>
+          <w:lang w:bidi="ar-SA"/>
+        </w:rPr>
+        <w:t xml:space="preserve"> </w:t>
+      </w:r>
+      <w:r>
+        <w:rPr>
+          <w:rFonts w:ascii="Consolas" w:hAnsi="Consolas" w:cs="Consolas"/>
+          <w:color w:val="808080"/>
+          <w:kern w:val="0"/>
+          <w:sz w:val="19"/>
+          <w:szCs w:val="19"/>
+          <w:lang w:bidi="ar-SA"/>
+        </w:rPr>
+        <w:t>nMonthsWanted</w:t>
+      </w:r>
+      <w:r>
+        <w:rPr>
+          <w:rFonts w:ascii="Consolas" w:hAnsi="Consolas" w:cs="Consolas"/>
+          <w:color w:val="000000"/>
+          <w:kern w:val="0"/>
+          <w:sz w:val="19"/>
+          <w:szCs w:val="19"/>
+          <w:lang w:bidi="ar-SA"/>
+        </w:rPr>
+        <w:t>)</w:t>
+      </w:r>
+      <w:r>
+        <w:rPr>
+          <w:lang w:val="en-US" w:bidi="ar-JO"/>
+        </w:rPr>
+        <w:t>”</w:t>
+      </w:r>
+    </w:p>
+    <w:p>
+      <w:pPr>
+        <w:pStyle w:val="ListParagraph"/>
+        <w:numPr>
+          <w:ilvl w:val="0"/>
+          <w:numId w:val="3"/>
+        </w:numPr>
+        <w:rPr>
+          <w:lang w:val="en-US" w:bidi="ar-JO"/>
+        </w:rPr>
+      </w:pPr>
+      <w:r>
+        <w:rPr>
+          <w:lang w:val="en-US" w:bidi="ar-JO"/>
+        </w:rPr>
+        <w:t>“</w:t>
+      </w:r>
+      <w:r>
+        <w:rPr>
+          <w:rFonts w:ascii="Consolas" w:hAnsi="Consolas" w:cs="Consolas"/>
+          <w:color w:val="2B91AF"/>
+          <w:kern w:val="0"/>
+          <w:sz w:val="19"/>
+          <w:szCs w:val="19"/>
+          <w:lang w:bidi="ar-SA"/>
+        </w:rPr>
+        <w:t>CWorkPeriod</w:t>
+      </w:r>
+      <w:r>
+        <w:rPr>
+          <w:rFonts w:ascii="Consolas" w:hAnsi="Consolas" w:cs="Consolas"/>
+          <w:color w:val="000000"/>
+          <w:kern w:val="0"/>
+          <w:sz w:val="19"/>
+          <w:szCs w:val="19"/>
+          <w:lang w:bidi="ar-SA"/>
+        </w:rPr>
+        <w:t>::ComputeFamilyPart()</w:t>
+      </w:r>
+      <w:r>
+        <w:rPr>
+          <w:lang w:val="en-US" w:bidi="ar-JO"/>
+        </w:rPr>
+        <w:t>”</w:t>
+      </w:r>
+    </w:p>
+    <w:p>
+      <w:pPr>
+        <w:rPr>
+          <w:lang w:val="en-US" w:bidi="ar-JO"/>
+        </w:rPr>
+      </w:pPr>
+    </w:p>
     <w:p>
       <w:pPr>
         <w:pStyle w:val="Heading2"/>
@@ -42,7 +403,7 @@
           <w:kern w:val="0"/>
           <w:sz w:val="19"/>
           <w:szCs w:val="19"/>
-          <w:lang w:val="en-IL" w:bidi="ar-SA"/>
+          <w:lang w:bidi="ar-SA"/>
         </w:rPr>
       </w:pPr>
       <w:r>
@@ -52,7 +413,7 @@
           <w:kern w:val="0"/>
           <w:sz w:val="19"/>
           <w:szCs w:val="19"/>
-          <w:lang w:val="en-IL" w:bidi="ar-SA"/>
+          <w:lang w:bidi="ar-SA"/>
         </w:rPr>
         <w:t>void</w:t>
       </w:r>
@@ -63,12 +424,10 @@
           <w:kern w:val="0"/>
           <w:sz w:val="19"/>
           <w:szCs w:val="19"/>
-          <w:lang w:val="en-IL" w:bidi="ar-SA"/>
+          <w:lang w:bidi="ar-SA"/>
         </w:rPr>
         <w:t xml:space="preserve"> </w:t>
       </w:r>
-      <w:proofErr w:type="spellStart"/>
-      <w:proofErr w:type="gramStart"/>
       <w:r>
         <w:rPr>
           <w:rFonts w:ascii="Consolas" w:hAnsi="Consolas" w:cs="Consolas"/>
@@ -76,48 +435,21 @@
           <w:kern w:val="0"/>
           <w:sz w:val="19"/>
           <w:szCs w:val="19"/>
-          <w:lang w:val="en-IL" w:bidi="ar-SA"/>
+          <w:lang w:bidi="ar-SA"/>
         </w:rPr>
         <w:t>CFamilyPart</w:t>
       </w:r>
-      <w:proofErr w:type="spellEnd"/>
-      <w:r>
-        <w:rPr>
-          <w:rFonts w:ascii="Consolas" w:hAnsi="Consolas" w:cs="Consolas"/>
-          <w:color w:val="000000"/>
-          <w:kern w:val="0"/>
-          <w:sz w:val="19"/>
-          <w:szCs w:val="19"/>
-          <w:lang w:val="en-IL" w:bidi="ar-SA"/>
-        </w:rPr>
-        <w:t>::</w:t>
-      </w:r>
-      <w:proofErr w:type="spellStart"/>
-      <w:proofErr w:type="gramEnd"/>
-      <w:r>
-        <w:rPr>
-          <w:rFonts w:ascii="Consolas" w:hAnsi="Consolas" w:cs="Consolas"/>
-          <w:color w:val="000000"/>
-          <w:kern w:val="0"/>
-          <w:sz w:val="19"/>
-          <w:szCs w:val="19"/>
-          <w:lang w:val="en-IL" w:bidi="ar-SA"/>
-        </w:rPr>
-        <w:t>WriteToLetter</w:t>
-      </w:r>
-      <w:proofErr w:type="spellEnd"/>
-      <w:r>
-        <w:rPr>
-          <w:rFonts w:ascii="Consolas" w:hAnsi="Consolas" w:cs="Consolas"/>
-          <w:color w:val="000000"/>
-          <w:kern w:val="0"/>
-          <w:sz w:val="19"/>
-          <w:szCs w:val="19"/>
-          <w:lang w:val="en-IL" w:bidi="ar-SA"/>
-        </w:rPr>
-        <w:t>(</w:t>
-      </w:r>
-      <w:proofErr w:type="spellStart"/>
+      <w:r>
+        <w:rPr>
+          <w:rFonts w:ascii="Consolas" w:hAnsi="Consolas" w:cs="Consolas"/>
+          <w:color w:val="000000"/>
+          <w:kern w:val="0"/>
+          <w:sz w:val="19"/>
+          <w:szCs w:val="19"/>
+          <w:lang w:bidi="ar-SA"/>
+        </w:rPr>
+        <w:t>::WriteToLetter(</w:t>
+      </w:r>
       <w:r>
         <w:rPr>
           <w:rFonts w:ascii="Consolas" w:hAnsi="Consolas" w:cs="Consolas"/>
@@ -125,19 +457,18 @@
           <w:kern w:val="0"/>
           <w:sz w:val="19"/>
           <w:szCs w:val="19"/>
-          <w:lang w:val="en-IL" w:bidi="ar-SA"/>
+          <w:lang w:bidi="ar-SA"/>
         </w:rPr>
         <w:t>CHtmlWriter</w:t>
       </w:r>
-      <w:proofErr w:type="spellEnd"/>
-      <w:r>
-        <w:rPr>
-          <w:rFonts w:ascii="Consolas" w:hAnsi="Consolas" w:cs="Consolas"/>
-          <w:color w:val="000000"/>
-          <w:kern w:val="0"/>
-          <w:sz w:val="19"/>
-          <w:szCs w:val="19"/>
-          <w:lang w:val="en-IL" w:bidi="ar-SA"/>
+      <w:r>
+        <w:rPr>
+          <w:rFonts w:ascii="Consolas" w:hAnsi="Consolas" w:cs="Consolas"/>
+          <w:color w:val="000000"/>
+          <w:kern w:val="0"/>
+          <w:sz w:val="19"/>
+          <w:szCs w:val="19"/>
+          <w:lang w:bidi="ar-SA"/>
         </w:rPr>
         <w:t xml:space="preserve"> &amp;</w:t>
       </w:r>
@@ -148,7 +479,7 @@
           <w:kern w:val="0"/>
           <w:sz w:val="19"/>
           <w:szCs w:val="19"/>
-          <w:lang w:val="en-IL" w:bidi="ar-SA"/>
+          <w:lang w:bidi="ar-SA"/>
         </w:rPr>
         <w:t>writer</w:t>
       </w:r>
@@ -159,7 +490,7 @@
           <w:kern w:val="0"/>
           <w:sz w:val="19"/>
           <w:szCs w:val="19"/>
-          <w:lang w:val="en-IL" w:bidi="ar-SA"/>
+          <w:lang w:bidi="ar-SA"/>
         </w:rPr>
         <w:t>)</w:t>
       </w:r>
@@ -182,7 +513,7 @@
           <w:kern w:val="0"/>
           <w:sz w:val="19"/>
           <w:szCs w:val="19"/>
-          <w:lang w:val="en-IL" w:bidi="ar-SA"/>
+          <w:lang w:bidi="ar-SA"/>
         </w:rPr>
         <w:t>Relates to single value “”</w:t>
       </w:r>
@@ -213,7 +544,7 @@
           <w:kern w:val="0"/>
           <w:sz w:val="19"/>
           <w:szCs w:val="19"/>
-          <w:lang w:val="en-IL" w:bidi="ar-SA"/>
+          <w:lang w:bidi="ar-SA"/>
         </w:rPr>
       </w:pPr>
       <w:r>
@@ -223,7 +554,7 @@
           <w:kern w:val="0"/>
           <w:sz w:val="19"/>
           <w:szCs w:val="19"/>
-          <w:lang w:val="en-IL" w:bidi="ar-SA"/>
+          <w:lang w:bidi="ar-SA"/>
         </w:rPr>
         <w:t>double</w:t>
       </w:r>
@@ -234,12 +565,10 @@
           <w:kern w:val="0"/>
           <w:sz w:val="19"/>
           <w:szCs w:val="19"/>
-          <w:lang w:val="en-IL" w:bidi="ar-SA"/>
+          <w:lang w:bidi="ar-SA"/>
         </w:rPr>
         <w:t xml:space="preserve"> </w:t>
       </w:r>
-      <w:proofErr w:type="spellStart"/>
-      <w:proofErr w:type="gramStart"/>
       <w:r>
         <w:rPr>
           <w:rFonts w:ascii="Consolas" w:hAnsi="Consolas" w:cs="Consolas"/>
@@ -247,67 +576,41 @@
           <w:kern w:val="0"/>
           <w:sz w:val="19"/>
           <w:szCs w:val="19"/>
-          <w:lang w:val="en-IL" w:bidi="ar-SA"/>
+          <w:lang w:bidi="ar-SA"/>
         </w:rPr>
         <w:t>CWorkPeriod</w:t>
       </w:r>
-      <w:proofErr w:type="spellEnd"/>
-      <w:r>
-        <w:rPr>
-          <w:rFonts w:ascii="Consolas" w:hAnsi="Consolas" w:cs="Consolas"/>
-          <w:color w:val="000000"/>
-          <w:kern w:val="0"/>
-          <w:sz w:val="19"/>
-          <w:szCs w:val="19"/>
-          <w:lang w:val="en-IL" w:bidi="ar-SA"/>
-        </w:rPr>
-        <w:t>::</w:t>
-      </w:r>
-      <w:proofErr w:type="spellStart"/>
-      <w:proofErr w:type="gramEnd"/>
-      <w:r>
-        <w:rPr>
-          <w:rFonts w:ascii="Consolas" w:hAnsi="Consolas" w:cs="Consolas"/>
-          <w:color w:val="000000"/>
-          <w:kern w:val="0"/>
-          <w:sz w:val="19"/>
-          <w:szCs w:val="19"/>
-          <w:lang w:val="en-IL" w:bidi="ar-SA"/>
-        </w:rPr>
-        <w:t>ComputeFamilyPart</w:t>
-      </w:r>
-      <w:proofErr w:type="spellEnd"/>
-      <w:r>
-        <w:rPr>
-          <w:rFonts w:ascii="Consolas" w:hAnsi="Consolas" w:cs="Consolas"/>
-          <w:color w:val="000000"/>
-          <w:kern w:val="0"/>
-          <w:sz w:val="19"/>
-          <w:szCs w:val="19"/>
-          <w:lang w:val="en-IL" w:bidi="ar-SA"/>
-        </w:rPr>
-        <w:t>()</w:t>
-      </w:r>
-    </w:p>
-    <w:p>
-      <w:pPr>
-        <w:rPr>
-          <w:rFonts w:ascii="Consolas" w:hAnsi="Consolas" w:cs="Consolas"/>
-          <w:color w:val="000000"/>
-          <w:kern w:val="0"/>
-          <w:sz w:val="19"/>
-          <w:szCs w:val="19"/>
-          <w:lang w:val="en-IL" w:bidi="ar-SA"/>
-        </w:rPr>
-      </w:pPr>
-      <w:r>
-        <w:rPr>
-          <w:rFonts w:ascii="Consolas" w:hAnsi="Consolas" w:cs="Consolas"/>
-          <w:color w:val="000000"/>
-          <w:kern w:val="0"/>
-          <w:sz w:val="19"/>
-          <w:szCs w:val="19"/>
-          <w:lang w:val="en-IL" w:bidi="ar-SA"/>
+      <w:r>
+        <w:rPr>
+          <w:rFonts w:ascii="Consolas" w:hAnsi="Consolas" w:cs="Consolas"/>
+          <w:color w:val="000000"/>
+          <w:kern w:val="0"/>
+          <w:sz w:val="19"/>
+          <w:szCs w:val="19"/>
+          <w:lang w:bidi="ar-SA"/>
+        </w:rPr>
+        <w:t>::ComputeFamilyPart()</w:t>
+      </w:r>
+    </w:p>
+    <w:p>
+      <w:pPr>
+        <w:rPr>
+          <w:rFonts w:ascii="Consolas" w:hAnsi="Consolas" w:cs="Consolas"/>
+          <w:color w:val="000000"/>
+          <w:kern w:val="0"/>
+          <w:sz w:val="19"/>
+          <w:szCs w:val="19"/>
+          <w:lang w:bidi="ar-SA"/>
+        </w:rPr>
+      </w:pPr>
+      <w:r>
+        <w:rPr>
+          <w:rFonts w:ascii="Consolas" w:hAnsi="Consolas" w:cs="Consolas"/>
+          <w:color w:val="000000"/>
+          <w:kern w:val="0"/>
+          <w:sz w:val="19"/>
+          <w:szCs w:val="19"/>
+          <w:lang w:bidi="ar-SA"/>
         </w:rPr>
         <w:t>Uses “</w:t>
       </w:r>
@@ -318,7 +621,7 @@
           <w:kern w:val="0"/>
           <w:sz w:val="19"/>
           <w:szCs w:val="19"/>
-          <w:lang w:val="en-IL" w:bidi="ar-SA"/>
+          <w:lang w:bidi="ar-SA"/>
         </w:rPr>
         <w:t>double</w:t>
       </w:r>
@@ -329,118 +632,9 @@
           <w:kern w:val="0"/>
           <w:sz w:val="19"/>
           <w:szCs w:val="19"/>
-          <w:lang w:val="en-IL" w:bidi="ar-SA"/>
-        </w:rPr>
-        <w:t xml:space="preserve"> </w:t>
-      </w:r>
-      <w:proofErr w:type="spellStart"/>
-      <w:r>
-        <w:rPr>
-          <w:rFonts w:ascii="Consolas" w:hAnsi="Consolas" w:cs="Consolas"/>
-          <w:color w:val="000000"/>
-          <w:kern w:val="0"/>
-          <w:sz w:val="19"/>
-          <w:szCs w:val="19"/>
-          <w:lang w:val="en-IL" w:bidi="ar-SA"/>
-        </w:rPr>
-        <w:t>companyRatio</w:t>
-      </w:r>
-      <w:proofErr w:type="spellEnd"/>
-      <w:r>
-        <w:rPr>
-          <w:rFonts w:ascii="Consolas" w:hAnsi="Consolas" w:cs="Consolas"/>
-          <w:color w:val="000000"/>
-          <w:kern w:val="0"/>
-          <w:sz w:val="19"/>
-          <w:szCs w:val="19"/>
-          <w:lang w:val="en-IL" w:bidi="ar-SA"/>
-        </w:rPr>
-        <w:t xml:space="preserve"> = </w:t>
-      </w:r>
-      <w:proofErr w:type="spellStart"/>
-      <w:r>
-        <w:rPr>
-          <w:rFonts w:ascii="Consolas" w:hAnsi="Consolas" w:cs="Consolas"/>
-          <w:color w:val="000000"/>
-          <w:kern w:val="0"/>
-          <w:sz w:val="19"/>
-          <w:szCs w:val="19"/>
-          <w:lang w:val="en-IL" w:bidi="ar-SA"/>
-        </w:rPr>
-        <w:t>maMonths</w:t>
-      </w:r>
-      <w:proofErr w:type="spellEnd"/>
-      <w:r>
-        <w:rPr>
-          <w:rFonts w:ascii="Consolas" w:hAnsi="Consolas" w:cs="Consolas"/>
-          <w:color w:val="000000"/>
-          <w:kern w:val="0"/>
-          <w:sz w:val="19"/>
-          <w:szCs w:val="19"/>
-          <w:lang w:val="en-IL" w:bidi="ar-SA"/>
-        </w:rPr>
-        <w:t>[</w:t>
-      </w:r>
-      <w:proofErr w:type="spellStart"/>
-      <w:r>
-        <w:rPr>
-          <w:rFonts w:ascii="Consolas" w:hAnsi="Consolas" w:cs="Consolas"/>
-          <w:color w:val="000000"/>
-          <w:kern w:val="0"/>
-          <w:sz w:val="19"/>
-          <w:szCs w:val="19"/>
-          <w:lang w:val="en-IL" w:bidi="ar-SA"/>
-        </w:rPr>
-        <w:t>i</w:t>
-      </w:r>
-      <w:proofErr w:type="spellEnd"/>
-      <w:proofErr w:type="gramStart"/>
-      <w:r>
-        <w:rPr>
-          <w:rFonts w:ascii="Consolas" w:hAnsi="Consolas" w:cs="Consolas"/>
-          <w:color w:val="000000"/>
-          <w:kern w:val="0"/>
-          <w:sz w:val="19"/>
-          <w:szCs w:val="19"/>
-          <w:lang w:val="en-IL" w:bidi="ar-SA"/>
-        </w:rPr>
-        <w:t>].</w:t>
-      </w:r>
-      <w:proofErr w:type="spellStart"/>
-      <w:r>
-        <w:rPr>
-          <w:rFonts w:ascii="Consolas" w:hAnsi="Consolas" w:cs="Consolas"/>
-          <w:color w:val="000000"/>
-          <w:kern w:val="0"/>
-          <w:sz w:val="19"/>
-          <w:szCs w:val="19"/>
-          <w:lang w:val="en-IL" w:bidi="ar-SA"/>
-        </w:rPr>
-        <w:t>GetCompanyRatio</w:t>
-      </w:r>
-      <w:proofErr w:type="spellEnd"/>
-      <w:proofErr w:type="gramEnd"/>
-      <w:r>
-        <w:rPr>
-          <w:rFonts w:ascii="Consolas" w:hAnsi="Consolas" w:cs="Consolas"/>
-          <w:color w:val="000000"/>
-          <w:kern w:val="0"/>
-          <w:sz w:val="19"/>
-          <w:szCs w:val="19"/>
-          <w:lang w:val="en-IL" w:bidi="ar-SA"/>
-        </w:rPr>
-        <w:t>();</w:t>
-      </w:r>
-      <w:r>
-        <w:rPr>
-          <w:rFonts w:ascii="Consolas" w:hAnsi="Consolas" w:cs="Consolas"/>
-          <w:color w:val="000000"/>
-          <w:kern w:val="0"/>
-          <w:sz w:val="19"/>
-          <w:szCs w:val="19"/>
-          <w:lang w:val="en-IL" w:bidi="ar-SA"/>
-        </w:rPr>
-        <w:t>”</w:t>
+          <w:lang w:bidi="ar-SA"/>
+        </w:rPr>
+        <w:t xml:space="preserve"> companyRatio = maMonths[i].GetCompanyRatio();”</w:t>
       </w:r>
     </w:p>
     <w:p>
@@ -470,19 +664,17 @@
         </w:rPr>
         <w:t>Many users of “</w:t>
       </w:r>
-      <w:proofErr w:type="spellStart"/>
-      <w:r>
-        <w:rPr>
-          <w:rFonts w:ascii="Consolas" w:hAnsi="Consolas" w:cs="Consolas"/>
-          <w:color w:val="000000"/>
-          <w:kern w:val="0"/>
-          <w:sz w:val="19"/>
-          <w:szCs w:val="19"/>
-          <w:lang w:val="en-IL" w:bidi="ar-SA"/>
+      <w:r>
+        <w:rPr>
+          <w:rFonts w:ascii="Consolas" w:hAnsi="Consolas" w:cs="Consolas"/>
+          <w:color w:val="000000"/>
+          <w:kern w:val="0"/>
+          <w:sz w:val="19"/>
+          <w:szCs w:val="19"/>
+          <w:lang w:bidi="ar-SA"/>
         </w:rPr>
         <w:t>gFamilyPart.mbAskOnlyForFamilyPart</w:t>
       </w:r>
-      <w:proofErr w:type="spellEnd"/>
       <w:r>
         <w:rPr>
           <w:rFonts w:ascii="Consolas" w:hAnsi="Consolas" w:cs="Consolas"/>
@@ -688,6 +880,7 @@
           <w:szCs w:val="19"/>
           <w:lang w:val="en-US" w:bidi="ar-SA"/>
         </w:rPr>
+        <w:lastRenderedPageBreak/>
         <w:t>Computing Severance</w:t>
       </w:r>
     </w:p>
@@ -699,7 +892,7 @@
           <w:kern w:val="0"/>
           <w:sz w:val="19"/>
           <w:szCs w:val="19"/>
-          <w:lang w:val="en-IL" w:bidi="ar-SA"/>
+          <w:lang w:bidi="ar-SA"/>
         </w:rPr>
       </w:pPr>
       <w:r>
@@ -709,7 +902,7 @@
           <w:kern w:val="0"/>
           <w:sz w:val="19"/>
           <w:szCs w:val="19"/>
-          <w:lang w:val="en-IL" w:bidi="ar-SA"/>
+          <w:lang w:bidi="ar-SA"/>
         </w:rPr>
         <w:t>bool</w:t>
       </w:r>
@@ -720,12 +913,10 @@
           <w:kern w:val="0"/>
           <w:sz w:val="19"/>
           <w:szCs w:val="19"/>
-          <w:lang w:val="en-IL" w:bidi="ar-SA"/>
+          <w:lang w:bidi="ar-SA"/>
         </w:rPr>
         <w:t xml:space="preserve"> </w:t>
       </w:r>
-      <w:proofErr w:type="spellStart"/>
-      <w:proofErr w:type="gramStart"/>
       <w:r>
         <w:rPr>
           <w:rFonts w:ascii="Consolas" w:hAnsi="Consolas" w:cs="Consolas"/>
@@ -733,33 +924,20 @@
           <w:kern w:val="0"/>
           <w:sz w:val="19"/>
           <w:szCs w:val="19"/>
-          <w:lang w:val="en-IL" w:bidi="ar-SA"/>
+          <w:lang w:bidi="ar-SA"/>
         </w:rPr>
         <w:t>CSeverance</w:t>
       </w:r>
-      <w:proofErr w:type="spellEnd"/>
-      <w:r>
-        <w:rPr>
-          <w:rFonts w:ascii="Consolas" w:hAnsi="Consolas" w:cs="Consolas"/>
-          <w:color w:val="000000"/>
-          <w:kern w:val="0"/>
-          <w:sz w:val="19"/>
-          <w:szCs w:val="19"/>
-          <w:lang w:val="en-IL" w:bidi="ar-SA"/>
-        </w:rPr>
-        <w:t>::</w:t>
-      </w:r>
-      <w:proofErr w:type="gramEnd"/>
-      <w:r>
-        <w:rPr>
-          <w:rFonts w:ascii="Consolas" w:hAnsi="Consolas" w:cs="Consolas"/>
-          <w:color w:val="000000"/>
-          <w:kern w:val="0"/>
-          <w:sz w:val="19"/>
-          <w:szCs w:val="19"/>
-          <w:lang w:val="en-IL" w:bidi="ar-SA"/>
-        </w:rPr>
-        <w:t>Compute(</w:t>
+      <w:r>
+        <w:rPr>
+          <w:rFonts w:ascii="Consolas" w:hAnsi="Consolas" w:cs="Consolas"/>
+          <w:color w:val="000000"/>
+          <w:kern w:val="0"/>
+          <w:sz w:val="19"/>
+          <w:szCs w:val="19"/>
+          <w:lang w:bidi="ar-SA"/>
+        </w:rPr>
+        <w:t>::Compute(</w:t>
       </w:r>
       <w:r>
         <w:rPr>
@@ -768,7 +946,7 @@
           <w:kern w:val="0"/>
           <w:sz w:val="19"/>
           <w:szCs w:val="19"/>
-          <w:lang w:val="en-IL" w:bidi="ar-SA"/>
+          <w:lang w:bidi="ar-SA"/>
         </w:rPr>
         <w:t>void</w:t>
       </w:r>
@@ -779,7 +957,7 @@
           <w:kern w:val="0"/>
           <w:sz w:val="19"/>
           <w:szCs w:val="19"/>
-          <w:lang w:val="en-IL" w:bidi="ar-SA"/>
+          <w:lang w:bidi="ar-SA"/>
         </w:rPr>
         <w:t>)</w:t>
       </w:r>
@@ -792,103 +970,32 @@
           <w:kern w:val="0"/>
           <w:sz w:val="19"/>
           <w:szCs w:val="19"/>
+          <w:lang w:bidi="ar-SA"/>
+        </w:rPr>
+      </w:pPr>
+      <w:r>
+        <w:rPr>
+          <w:rFonts w:ascii="Consolas" w:hAnsi="Consolas" w:cs="Consolas"/>
+          <w:color w:val="000000"/>
+          <w:kern w:val="0"/>
+          <w:sz w:val="19"/>
+          <w:szCs w:val="19"/>
+          <w:lang w:bidi="ar-SA"/>
+        </w:rPr>
+        <w:t>May Use: “mDuePay = mDuePay * gFamilyPart.GetRatio();”</w:t>
+      </w:r>
+    </w:p>
+    <w:p>
+      <w:pPr>
+        <w:rPr>
+          <w:rFonts w:ascii="Consolas" w:hAnsi="Consolas" w:cs="Consolas"/>
+          <w:color w:val="000000"/>
+          <w:kern w:val="0"/>
+          <w:sz w:val="19"/>
+          <w:szCs w:val="19"/>
           <w:lang w:val="en-US" w:bidi="ar-SA"/>
         </w:rPr>
       </w:pPr>
-      <w:r>
-        <w:rPr>
-          <w:rFonts w:ascii="Consolas" w:hAnsi="Consolas" w:cs="Consolas"/>
-          <w:color w:val="000000"/>
-          <w:kern w:val="0"/>
-          <w:sz w:val="19"/>
-          <w:szCs w:val="19"/>
-          <w:lang w:val="en-IL" w:bidi="ar-SA"/>
-        </w:rPr>
-        <w:t>May Use: “</w:t>
-      </w:r>
-      <w:proofErr w:type="spellStart"/>
-      <w:r>
-        <w:rPr>
-          <w:rFonts w:ascii="Consolas" w:hAnsi="Consolas" w:cs="Consolas"/>
-          <w:color w:val="000000"/>
-          <w:kern w:val="0"/>
-          <w:sz w:val="19"/>
-          <w:szCs w:val="19"/>
-          <w:lang w:val="en-IL" w:bidi="ar-SA"/>
-        </w:rPr>
-        <w:t>mDuePay</w:t>
-      </w:r>
-      <w:proofErr w:type="spellEnd"/>
-      <w:r>
-        <w:rPr>
-          <w:rFonts w:ascii="Consolas" w:hAnsi="Consolas" w:cs="Consolas"/>
-          <w:color w:val="000000"/>
-          <w:kern w:val="0"/>
-          <w:sz w:val="19"/>
-          <w:szCs w:val="19"/>
-          <w:lang w:val="en-IL" w:bidi="ar-SA"/>
-        </w:rPr>
-        <w:t xml:space="preserve"> = </w:t>
-      </w:r>
-      <w:proofErr w:type="spellStart"/>
-      <w:r>
-        <w:rPr>
-          <w:rFonts w:ascii="Consolas" w:hAnsi="Consolas" w:cs="Consolas"/>
-          <w:color w:val="000000"/>
-          <w:kern w:val="0"/>
-          <w:sz w:val="19"/>
-          <w:szCs w:val="19"/>
-          <w:lang w:val="en-IL" w:bidi="ar-SA"/>
-        </w:rPr>
-        <w:t>mDuePay</w:t>
-      </w:r>
-      <w:proofErr w:type="spellEnd"/>
-      <w:r>
-        <w:rPr>
-          <w:rFonts w:ascii="Consolas" w:hAnsi="Consolas" w:cs="Consolas"/>
-          <w:color w:val="000000"/>
-          <w:kern w:val="0"/>
-          <w:sz w:val="19"/>
-          <w:szCs w:val="19"/>
-          <w:lang w:val="en-IL" w:bidi="ar-SA"/>
-        </w:rPr>
-        <w:t xml:space="preserve"> * </w:t>
-      </w:r>
-      <w:proofErr w:type="spellStart"/>
-      <w:r>
-        <w:rPr>
-          <w:rFonts w:ascii="Consolas" w:hAnsi="Consolas" w:cs="Consolas"/>
-          <w:color w:val="000000"/>
-          <w:kern w:val="0"/>
-          <w:sz w:val="19"/>
-          <w:szCs w:val="19"/>
-          <w:lang w:val="en-IL" w:bidi="ar-SA"/>
-        </w:rPr>
-        <w:t>gFamilyPart.GetRatio</w:t>
-      </w:r>
-      <w:proofErr w:type="spellEnd"/>
-      <w:r>
-        <w:rPr>
-          <w:rFonts w:ascii="Consolas" w:hAnsi="Consolas" w:cs="Consolas"/>
-          <w:color w:val="000000"/>
-          <w:kern w:val="0"/>
-          <w:sz w:val="19"/>
-          <w:szCs w:val="19"/>
-          <w:lang w:val="en-IL" w:bidi="ar-SA"/>
-        </w:rPr>
-        <w:t>();</w:t>
-      </w:r>
-      <w:r>
-        <w:rPr>
-          <w:rFonts w:ascii="Consolas" w:hAnsi="Consolas" w:cs="Consolas"/>
-          <w:color w:val="000000"/>
-          <w:kern w:val="0"/>
-          <w:sz w:val="19"/>
-          <w:szCs w:val="19"/>
-          <w:lang w:val="en-IL" w:bidi="ar-SA"/>
-        </w:rPr>
-        <w:t>”</w:t>
-      </w:r>
     </w:p>
     <w:p>
       <w:pPr>
@@ -1016,19 +1123,7 @@
         <w:rPr>
           <w:lang w:val="en-US" w:bidi="ar-JO"/>
         </w:rPr>
-        <w:t xml:space="preserve">Compute “full company pay”: </w:t>
-      </w:r>
-      <w:r>
-        <w:rPr>
-          <w:lang w:val="en-US" w:bidi="ar-JO"/>
-        </w:rPr>
-        <w:t>“company hourly rate” *</w:t>
-      </w:r>
-      <w:r>
-        <w:rPr>
-          <w:lang w:val="en-US" w:bidi="ar-JO"/>
-        </w:rPr>
-        <w:t xml:space="preserve"> 182</w:t>
+        <w:t>Compute “full company pay”: “company hourly rate” * 182</w:t>
       </w:r>
     </w:p>
     <w:p>
@@ -1046,19 +1141,7 @@
         <w:rPr>
           <w:lang w:val="en-US" w:bidi="ar-JO"/>
         </w:rPr>
-        <w:t xml:space="preserve">If </w:t>
-      </w:r>
-      <w:r>
-        <w:rPr>
-          <w:lang w:val="en-US" w:bidi="ar-JO"/>
-        </w:rPr>
-        <w:t>“full company pay”</w:t>
-      </w:r>
-      <w:r>
-        <w:rPr>
-          <w:lang w:val="en-US" w:bidi="ar-JO"/>
-        </w:rPr>
-        <w:t xml:space="preserve"> &gt;= agreed salary</w:t>
+        <w:t>If “full company pay” &gt;= agreed salary</w:t>
       </w:r>
     </w:p>
     <w:p>
@@ -1094,25 +1177,7 @@
         <w:rPr>
           <w:lang w:val="en-US" w:bidi="ar-JO"/>
         </w:rPr>
-        <w:t xml:space="preserve">Else // </w:t>
-      </w:r>
-      <w:r>
-        <w:rPr>
-          <w:lang w:val="en-US" w:bidi="ar-JO"/>
-        </w:rPr>
-        <w:t xml:space="preserve">“full company pay” </w:t>
-      </w:r>
-      <w:r>
-        <w:rPr>
-          <w:lang w:val="en-US" w:bidi="ar-JO"/>
-        </w:rPr>
-        <w:t>&lt;</w:t>
-      </w:r>
-      <w:r>
-        <w:rPr>
-          <w:lang w:val="en-US" w:bidi="ar-JO"/>
-        </w:rPr>
-        <w:t xml:space="preserve"> agreed salary</w:t>
+        <w:t>Else // “full company pay” &lt; agreed salary</w:t>
       </w:r>
     </w:p>
     <w:p>
@@ -1130,19 +1195,7 @@
         <w:rPr>
           <w:lang w:val="en-US" w:bidi="ar-JO"/>
         </w:rPr>
-        <w:t xml:space="preserve">Up to </w:t>
-      </w:r>
-      <w:r>
-        <w:rPr>
-          <w:lang w:val="en-US" w:bidi="ar-JO"/>
-        </w:rPr>
-        <w:t>“full company pay”</w:t>
-      </w:r>
-      <w:r>
-        <w:rPr>
-          <w:lang w:val="en-US" w:bidi="ar-JO"/>
-        </w:rPr>
-        <w:t xml:space="preserve"> – division by %</w:t>
+        <w:t>Up to “full company pay” – division by %</w:t>
       </w:r>
     </w:p>
     <w:p>
@@ -1216,7 +1269,7 @@
           <w:kern w:val="0"/>
           <w:sz w:val="19"/>
           <w:szCs w:val="19"/>
-          <w:lang w:val="en-IL" w:bidi="ar-SA"/>
+          <w:lang w:bidi="ar-SA"/>
         </w:rPr>
         <w:t>int</w:t>
       </w:r>
@@ -1227,12 +1280,10 @@
           <w:kern w:val="0"/>
           <w:sz w:val="19"/>
           <w:szCs w:val="19"/>
-          <w:lang w:val="en-IL" w:bidi="ar-SA"/>
+          <w:lang w:bidi="ar-SA"/>
         </w:rPr>
         <w:t xml:space="preserve"> </w:t>
       </w:r>
-      <w:proofErr w:type="spellStart"/>
-      <w:proofErr w:type="gramStart"/>
       <w:r>
         <w:rPr>
           <w:rFonts w:ascii="Consolas" w:hAnsi="Consolas" w:cs="Consolas"/>
@@ -1240,24 +1291,21 @@
           <w:kern w:val="0"/>
           <w:sz w:val="19"/>
           <w:szCs w:val="19"/>
-          <w:lang w:val="en-IL" w:bidi="ar-SA"/>
+          <w:lang w:bidi="ar-SA"/>
         </w:rPr>
         <w:t>CWorkPeriod</w:t>
       </w:r>
-      <w:proofErr w:type="spellEnd"/>
-      <w:r>
-        <w:rPr>
-          <w:rFonts w:ascii="Consolas" w:hAnsi="Consolas" w:cs="Consolas"/>
-          <w:color w:val="000000"/>
-          <w:kern w:val="0"/>
-          <w:sz w:val="19"/>
-          <w:szCs w:val="19"/>
-          <w:lang w:val="en-IL" w:bidi="ar-SA"/>
+      <w:r>
+        <w:rPr>
+          <w:rFonts w:ascii="Consolas" w:hAnsi="Consolas" w:cs="Consolas"/>
+          <w:color w:val="000000"/>
+          <w:kern w:val="0"/>
+          <w:sz w:val="19"/>
+          <w:szCs w:val="19"/>
+          <w:lang w:bidi="ar-SA"/>
         </w:rPr>
         <w:t>::</w:t>
       </w:r>
-      <w:proofErr w:type="spellStart"/>
-      <w:proofErr w:type="gramEnd"/>
       <w:r>
         <w:rPr>
           <w:rFonts w:ascii="Consolas" w:hAnsi="Consolas" w:cs="Consolas"/>
@@ -1266,23 +1314,21 @@
           <w:sz w:val="19"/>
           <w:szCs w:val="19"/>
           <w:highlight w:val="yellow"/>
-          <w:lang w:val="en-IL" w:bidi="ar-SA"/>
+          <w:lang w:bidi="ar-SA"/>
         </w:rPr>
         <w:t>GetWorkingHoursInFullMonth</w:t>
       </w:r>
-      <w:proofErr w:type="spellEnd"/>
-      <w:r>
-        <w:rPr>
-          <w:rFonts w:ascii="Consolas" w:hAnsi="Consolas" w:cs="Consolas"/>
-          <w:color w:val="000000"/>
-          <w:kern w:val="0"/>
-          <w:sz w:val="19"/>
-          <w:szCs w:val="19"/>
-          <w:lang w:val="en-IL" w:bidi="ar-SA"/>
+      <w:r>
+        <w:rPr>
+          <w:rFonts w:ascii="Consolas" w:hAnsi="Consolas" w:cs="Consolas"/>
+          <w:color w:val="000000"/>
+          <w:kern w:val="0"/>
+          <w:sz w:val="19"/>
+          <w:szCs w:val="19"/>
+          <w:lang w:bidi="ar-SA"/>
         </w:rPr>
         <w:t>(</w:t>
       </w:r>
-      <w:proofErr w:type="spellStart"/>
       <w:r>
         <w:rPr>
           <w:rFonts w:ascii="Consolas" w:hAnsi="Consolas" w:cs="Consolas"/>
@@ -1290,19 +1336,18 @@
           <w:kern w:val="0"/>
           <w:sz w:val="19"/>
           <w:szCs w:val="19"/>
-          <w:lang w:val="en-IL" w:bidi="ar-SA"/>
+          <w:lang w:bidi="ar-SA"/>
         </w:rPr>
         <w:t>CMyTime</w:t>
       </w:r>
-      <w:proofErr w:type="spellEnd"/>
-      <w:r>
-        <w:rPr>
-          <w:rFonts w:ascii="Consolas" w:hAnsi="Consolas" w:cs="Consolas"/>
-          <w:color w:val="000000"/>
-          <w:kern w:val="0"/>
-          <w:sz w:val="19"/>
-          <w:szCs w:val="19"/>
-          <w:lang w:val="en-IL" w:bidi="ar-SA"/>
+      <w:r>
+        <w:rPr>
+          <w:rFonts w:ascii="Consolas" w:hAnsi="Consolas" w:cs="Consolas"/>
+          <w:color w:val="000000"/>
+          <w:kern w:val="0"/>
+          <w:sz w:val="19"/>
+          <w:szCs w:val="19"/>
+          <w:lang w:bidi="ar-SA"/>
         </w:rPr>
         <w:t xml:space="preserve"> </w:t>
       </w:r>
@@ -1313,7 +1358,7 @@
           <w:kern w:val="0"/>
           <w:sz w:val="19"/>
           <w:szCs w:val="19"/>
-          <w:lang w:val="en-IL" w:bidi="ar-SA"/>
+          <w:lang w:bidi="ar-SA"/>
         </w:rPr>
         <w:t>date</w:t>
       </w:r>
@@ -1324,7 +1369,7 @@
           <w:kern w:val="0"/>
           <w:sz w:val="19"/>
           <w:szCs w:val="19"/>
-          <w:lang w:val="en-IL" w:bidi="ar-SA"/>
+          <w:lang w:bidi="ar-SA"/>
         </w:rPr>
         <w:t>)</w:t>
       </w:r>
@@ -1335,7 +1380,7 @@
           <w:kern w:val="0"/>
           <w:sz w:val="19"/>
           <w:szCs w:val="19"/>
-          <w:lang w:val="en-IL" w:bidi="ar-SA"/>
+          <w:lang w:bidi="ar-SA"/>
         </w:rPr>
         <w:t>)</w:t>
       </w:r>
@@ -1404,7 +1449,6 @@
     <w:p>
       <w:pPr>
         <w:rPr>
-          <w:rFonts w:hint="cs"/>
           <w:rtl/>
           <w:lang w:val="en-US"/>
         </w:rPr>
@@ -1481,13 +1525,7 @@
         <w:rPr>
           <w:lang w:val="en-US"/>
         </w:rPr>
-        <w:t>Discussion with</w:t>
-      </w:r>
-      <w:r>
-        <w:rPr>
-          <w:lang w:val="en-US"/>
-        </w:rPr>
-        <w:t xml:space="preserve"> Iris – 18/2/24</w:t>
+        <w:t>Discussion with Iris – 18/2/24</w:t>
       </w:r>
     </w:p>
     <w:p>
@@ -1547,7 +1585,7 @@
           <w:kern w:val="0"/>
           <w:sz w:val="24"/>
           <w:szCs w:val="24"/>
-          <w:lang w:val="en-IL" w:eastAsia="en-IL" w:bidi="ar-SA"/>
+          <w:lang w:eastAsia="en-IL" w:bidi="ar-SA"/>
           <w14:ligatures w14:val="none"/>
         </w:rPr>
       </w:pPr>
@@ -1559,7 +1597,7 @@
           <w:sz w:val="24"/>
           <w:szCs w:val="24"/>
           <w:rtl/>
-          <w:lang w:val="en-IL" w:eastAsia="en-IL"/>
+          <w:lang w:eastAsia="en-IL"/>
           <w14:ligatures w14:val="none"/>
         </w:rPr>
         <w:t xml:space="preserve">אני צריכה להפעיל את כפתור </w:t>
@@ -1571,7 +1609,7 @@
           <w:kern w:val="0"/>
           <w:sz w:val="24"/>
           <w:szCs w:val="24"/>
-          <w:lang w:val="en-IL" w:eastAsia="en-IL" w:bidi="ar-SA"/>
+          <w:lang w:eastAsia="en-IL" w:bidi="ar-SA"/>
           <w14:ligatures w14:val="none"/>
         </w:rPr>
         <w:t>monthly bonus</w:t>
@@ -1584,7 +1622,7 @@
           <w:sz w:val="24"/>
           <w:szCs w:val="24"/>
           <w:rtl/>
-          <w:lang w:val="en-IL" w:eastAsia="en-IL" w:bidi="ar-SA"/>
+          <w:lang w:eastAsia="en-IL" w:bidi="ar-SA"/>
           <w14:ligatures w14:val="none"/>
         </w:rPr>
         <w:br/>
@@ -1597,7 +1635,7 @@
           <w:sz w:val="24"/>
           <w:szCs w:val="24"/>
           <w:rtl/>
-          <w:lang w:val="en-IL" w:eastAsia="en-IL"/>
+          <w:lang w:eastAsia="en-IL"/>
           <w14:ligatures w14:val="none"/>
         </w:rPr>
         <w:t>הכפתור הזה משמש לחישוב זכאות במקרים שבהם יש</w:t>
@@ -1610,7 +1648,7 @@
           <w:sz w:val="24"/>
           <w:szCs w:val="24"/>
           <w:rtl/>
-          <w:lang w:val="en-IL" w:eastAsia="en-IL" w:bidi="ar-SA"/>
+          <w:lang w:eastAsia="en-IL" w:bidi="ar-SA"/>
           <w14:ligatures w14:val="none"/>
         </w:rPr>
         <w:t> </w:t>
@@ -1625,7 +1663,7 @@
           <w:sz w:val="24"/>
           <w:szCs w:val="24"/>
           <w:rtl/>
-          <w:lang w:val="en-IL" w:eastAsia="en-IL"/>
+          <w:lang w:eastAsia="en-IL"/>
           <w14:ligatures w14:val="none"/>
         </w:rPr>
         <w:t>העסקה במקביל</w:t>
@@ -1638,7 +1676,7 @@
           <w:sz w:val="24"/>
           <w:szCs w:val="24"/>
           <w:rtl/>
-          <w:lang w:val="en-IL" w:eastAsia="en-IL" w:bidi="ar-SA"/>
+          <w:lang w:eastAsia="en-IL" w:bidi="ar-SA"/>
           <w14:ligatures w14:val="none"/>
         </w:rPr>
         <w:t> (</w:t>
@@ -1651,38 +1689,10 @@
           <w:sz w:val="24"/>
           <w:szCs w:val="24"/>
           <w:rtl/>
-          <w:lang w:val="en-IL" w:eastAsia="en-IL"/>
-          <w14:ligatures w14:val="none"/>
-        </w:rPr>
-        <w:t xml:space="preserve">חלק מהשכר משולם ע"י חברה המעבירה גמלת </w:t>
-      </w:r>
-      <w:proofErr w:type="spellStart"/>
-      <w:r>
-        <w:rPr>
-          <w:rFonts w:ascii="Arial" w:eastAsia="Times New Roman" w:hAnsi="Arial" w:cs="Arial"/>
-          <w:color w:val="222222"/>
-          <w:kern w:val="0"/>
-          <w:sz w:val="24"/>
-          <w:szCs w:val="24"/>
-          <w:rtl/>
-          <w:lang w:val="en-IL" w:eastAsia="en-IL"/>
-          <w14:ligatures w14:val="none"/>
-        </w:rPr>
-        <w:t>סיועד</w:t>
-      </w:r>
-      <w:proofErr w:type="spellEnd"/>
-      <w:r>
-        <w:rPr>
-          <w:rFonts w:ascii="Arial" w:eastAsia="Times New Roman" w:hAnsi="Arial" w:cs="Arial"/>
-          <w:color w:val="222222"/>
-          <w:kern w:val="0"/>
-          <w:sz w:val="24"/>
-          <w:szCs w:val="24"/>
-          <w:rtl/>
-          <w:lang w:val="en-IL" w:eastAsia="en-IL"/>
-          <w14:ligatures w14:val="none"/>
-        </w:rPr>
-        <w:t xml:space="preserve"> וחלק ע"י המשפחה) </w:t>
+          <w:lang w:eastAsia="en-IL"/>
+          <w14:ligatures w14:val="none"/>
+        </w:rPr>
+        <w:t>חלק מהשכר משולם ע"י חברה המעבירה גמלת סיועד וחלק ע"י המשפחה) </w:t>
       </w:r>
       <w:r>
         <w:rPr>
@@ -1694,42 +1704,10 @@
           <w:sz w:val="24"/>
           <w:szCs w:val="24"/>
           <w:rtl/>
-          <w:lang w:val="en-IL" w:eastAsia="en-IL"/>
-          <w14:ligatures w14:val="none"/>
-        </w:rPr>
-        <w:t xml:space="preserve">העובדת מקבל שכר חדשי (ללא תשלום עבור עבודה </w:t>
-      </w:r>
-      <w:proofErr w:type="spellStart"/>
-      <w:r>
-        <w:rPr>
-          <w:rFonts w:ascii="Arial" w:eastAsia="Times New Roman" w:hAnsi="Arial" w:cs="Arial"/>
-          <w:b/>
-          <w:bCs/>
-          <w:color w:val="222222"/>
-          <w:kern w:val="0"/>
-          <w:sz w:val="24"/>
-          <w:szCs w:val="24"/>
-          <w:rtl/>
-          <w:lang w:val="en-IL" w:eastAsia="en-IL"/>
-          <w14:ligatures w14:val="none"/>
-        </w:rPr>
-        <w:t>בסופ"ש</w:t>
-      </w:r>
-      <w:proofErr w:type="spellEnd"/>
-      <w:r>
-        <w:rPr>
-          <w:rFonts w:ascii="Arial" w:eastAsia="Times New Roman" w:hAnsi="Arial" w:cs="Arial"/>
-          <w:b/>
-          <w:bCs/>
-          <w:color w:val="222222"/>
-          <w:kern w:val="0"/>
-          <w:sz w:val="24"/>
-          <w:szCs w:val="24"/>
-          <w:rtl/>
-          <w:lang w:val="en-IL" w:eastAsia="en-IL"/>
-          <w14:ligatures w14:val="none"/>
-        </w:rPr>
-        <w:t>) שגבוה מהשכר השעתי שניתן ע"י החברה * 182.</w:t>
+          <w:lang w:eastAsia="en-IL"/>
+          <w14:ligatures w14:val="none"/>
+        </w:rPr>
+        <w:t>העובדת מקבל שכר חדשי (ללא תשלום עבור עבודה בסופ"ש) שגבוה מהשכר השעתי שניתן ע"י החברה * 182.</w:t>
       </w:r>
     </w:p>
     <w:p>
@@ -1744,7 +1722,7 @@
           <w:sz w:val="24"/>
           <w:szCs w:val="24"/>
           <w:rtl/>
-          <w:lang w:val="en-IL" w:eastAsia="en-IL" w:bidi="ar-SA"/>
+          <w:lang w:eastAsia="en-IL" w:bidi="ar-SA"/>
           <w14:ligatures w14:val="none"/>
         </w:rPr>
       </w:pPr>
@@ -1761,7 +1739,7 @@
           <w:sz w:val="24"/>
           <w:szCs w:val="24"/>
           <w:rtl/>
-          <w:lang w:val="en-IL" w:eastAsia="en-IL" w:bidi="ar-SA"/>
+          <w:lang w:eastAsia="en-IL" w:bidi="ar-SA"/>
           <w14:ligatures w14:val="none"/>
         </w:rPr>
       </w:pPr>
@@ -1775,7 +1753,7 @@
           <w:sz w:val="24"/>
           <w:szCs w:val="24"/>
           <w:rtl/>
-          <w:lang w:val="en-IL" w:eastAsia="en-IL"/>
+          <w:lang w:eastAsia="en-IL"/>
           <w14:ligatures w14:val="none"/>
         </w:rPr>
         <w:t>לדוגמא:  </w:t>
@@ -1788,7 +1766,7 @@
           <w:sz w:val="24"/>
           <w:szCs w:val="24"/>
           <w:rtl/>
-          <w:lang w:val="en-IL" w:eastAsia="en-IL" w:bidi="ar-SA"/>
+          <w:lang w:eastAsia="en-IL" w:bidi="ar-SA"/>
           <w14:ligatures w14:val="none"/>
         </w:rPr>
         <w:br/>
@@ -1801,7 +1779,7 @@
           <w:sz w:val="24"/>
           <w:szCs w:val="24"/>
           <w:rtl/>
-          <w:lang w:val="en-IL" w:eastAsia="en-IL"/>
+          <w:lang w:eastAsia="en-IL"/>
           <w14:ligatures w14:val="none"/>
         </w:rPr>
         <w:t>החברה משלמת לפי תעריף של 35.00 ש"ח לשעה</w:t>
@@ -1814,7 +1792,7 @@
           <w:sz w:val="24"/>
           <w:szCs w:val="24"/>
           <w:rtl/>
-          <w:lang w:val="en-IL" w:eastAsia="en-IL" w:bidi="ar-SA"/>
+          <w:lang w:eastAsia="en-IL" w:bidi="ar-SA"/>
           <w14:ligatures w14:val="none"/>
         </w:rPr>
         <w:br/>
@@ -1827,7 +1805,7 @@
           <w:sz w:val="24"/>
           <w:szCs w:val="24"/>
           <w:rtl/>
-          <w:lang w:val="en-IL" w:eastAsia="en-IL"/>
+          <w:lang w:eastAsia="en-IL"/>
           <w14:ligatures w14:val="none"/>
         </w:rPr>
         <w:t>והעובדת מקבלת שכר של 6,500.00 ש"ח </w:t>
@@ -1840,7 +1818,7 @@
           <w:sz w:val="24"/>
           <w:szCs w:val="24"/>
           <w:rtl/>
-          <w:lang w:val="en-IL" w:eastAsia="en-IL" w:bidi="ar-SA"/>
+          <w:lang w:eastAsia="en-IL" w:bidi="ar-SA"/>
           <w14:ligatures w14:val="none"/>
         </w:rPr>
         <w:br/>
@@ -1853,7 +1831,7 @@
           <w:kern w:val="0"/>
           <w:sz w:val="24"/>
           <w:szCs w:val="24"/>
-          <w:lang w:val="en-IL" w:eastAsia="en-IL" w:bidi="ar-SA"/>
+          <w:lang w:eastAsia="en-IL" w:bidi="ar-SA"/>
           <w14:ligatures w14:val="none"/>
         </w:rPr>
         <w:t>182</w:t>
@@ -1866,7 +1844,7 @@
           <w:sz w:val="24"/>
           <w:szCs w:val="24"/>
           <w:rtl/>
-          <w:lang w:val="en-IL" w:eastAsia="en-IL" w:bidi="ar-SA"/>
+          <w:lang w:eastAsia="en-IL" w:bidi="ar-SA"/>
           <w14:ligatures w14:val="none"/>
         </w:rPr>
         <w:t xml:space="preserve"> = 6,370.00</w:t>
@@ -1879,7 +1857,7 @@
           <w:sz w:val="24"/>
           <w:szCs w:val="24"/>
           <w:rtl/>
-          <w:lang w:val="en-IL" w:eastAsia="en-IL"/>
+          <w:lang w:eastAsia="en-IL"/>
           <w14:ligatures w14:val="none"/>
         </w:rPr>
         <w:t xml:space="preserve"> ש"ח - </w:t>
@@ -1892,7 +1870,7 @@
           <w:sz w:val="24"/>
           <w:szCs w:val="24"/>
           <w:rtl/>
-          <w:lang w:val="en-IL" w:eastAsia="en-IL" w:bidi="ar-SA"/>
+          <w:lang w:eastAsia="en-IL" w:bidi="ar-SA"/>
           <w14:ligatures w14:val="none"/>
         </w:rPr>
         <w:br/>
@@ -1905,7 +1883,7 @@
           <w:sz w:val="24"/>
           <w:szCs w:val="24"/>
           <w:rtl/>
-          <w:lang w:val="en-IL" w:eastAsia="en-IL"/>
+          <w:lang w:eastAsia="en-IL"/>
           <w14:ligatures w14:val="none"/>
         </w:rPr>
         <w:t>לפיכך - מתוך השכר הזה:-</w:t>
@@ -1918,10 +1896,23 @@
           <w:sz w:val="24"/>
           <w:szCs w:val="24"/>
           <w:rtl/>
-          <w:lang w:val="en-IL" w:eastAsia="en-IL" w:bidi="ar-SA"/>
+          <w:lang w:eastAsia="en-IL" w:bidi="ar-SA"/>
           <w14:ligatures w14:val="none"/>
         </w:rPr>
         <w:br/>
+      </w:r>
+      <w:r>
+        <w:rPr>
+          <w:rFonts w:ascii="Arial" w:eastAsia="Times New Roman" w:hAnsi="Arial" w:cs="Arial"/>
+          <w:color w:val="222222"/>
+          <w:kern w:val="0"/>
+          <w:sz w:val="24"/>
+          <w:szCs w:val="24"/>
+          <w:rtl/>
+          <w:lang w:eastAsia="en-IL" w:bidi="ar-SA"/>
+          <w14:ligatures w14:val="none"/>
+        </w:rPr>
+        <w:lastRenderedPageBreak/>
         <w:t>6,370.00</w:t>
       </w:r>
       <w:r>
@@ -1932,7 +1923,7 @@
           <w:sz w:val="24"/>
           <w:szCs w:val="24"/>
           <w:rtl/>
-          <w:lang w:val="en-IL" w:eastAsia="en-IL"/>
+          <w:lang w:eastAsia="en-IL"/>
           <w14:ligatures w14:val="none"/>
         </w:rPr>
         <w:t xml:space="preserve"> ש"ח מחולקות בין החברה והמשפחה </w:t>
@@ -1945,7 +1936,7 @@
           <w:sz w:val="24"/>
           <w:szCs w:val="24"/>
           <w:rtl/>
-          <w:lang w:val="en-IL" w:eastAsia="en-IL" w:bidi="ar-SA"/>
+          <w:lang w:eastAsia="en-IL" w:bidi="ar-SA"/>
           <w14:ligatures w14:val="none"/>
         </w:rPr>
         <w:br/>
@@ -1958,7 +1949,7 @@
           <w:sz w:val="24"/>
           <w:szCs w:val="24"/>
           <w:rtl/>
-          <w:lang w:val="en-IL" w:eastAsia="en-IL"/>
+          <w:lang w:eastAsia="en-IL"/>
           <w14:ligatures w14:val="none"/>
         </w:rPr>
         <w:t>וההפרש - 130.00 ש"ח משולם ע"י המשפחה....</w:t>
@@ -1971,7 +1962,7 @@
           <w:sz w:val="24"/>
           <w:szCs w:val="24"/>
           <w:rtl/>
-          <w:lang w:val="en-IL" w:eastAsia="en-IL" w:bidi="ar-SA"/>
+          <w:lang w:eastAsia="en-IL" w:bidi="ar-SA"/>
           <w14:ligatures w14:val="none"/>
         </w:rPr>
         <w:br/>
@@ -1984,7 +1975,7 @@
           <w:sz w:val="24"/>
           <w:szCs w:val="24"/>
           <w:rtl/>
-          <w:lang w:val="en-IL" w:eastAsia="en-IL" w:bidi="ar-SA"/>
+          <w:lang w:eastAsia="en-IL" w:bidi="ar-SA"/>
           <w14:ligatures w14:val="none"/>
         </w:rPr>
         <w:br/>
@@ -1997,7 +1988,7 @@
           <w:sz w:val="24"/>
           <w:szCs w:val="24"/>
           <w:rtl/>
-          <w:lang w:val="en-IL" w:eastAsia="en-IL"/>
+          <w:lang w:eastAsia="en-IL"/>
           <w14:ligatures w14:val="none"/>
         </w:rPr>
         <w:t>לצורך זה חישוב ערך יום חופשה  במקרה של עובד המועסק 6 ימים בשבוע אמור להיות שכר + "בונוס חדשי" / 25</w:t>
@@ -2015,7 +2006,7 @@
           <w:sz w:val="24"/>
           <w:szCs w:val="24"/>
           <w:rtl/>
-          <w:lang w:val="en-IL" w:eastAsia="en-IL" w:bidi="ar-SA"/>
+          <w:lang w:eastAsia="en-IL" w:bidi="ar-SA"/>
           <w14:ligatures w14:val="none"/>
         </w:rPr>
       </w:pPr>
@@ -2027,7 +2018,7 @@
           <w:sz w:val="24"/>
           <w:szCs w:val="24"/>
           <w:rtl/>
-          <w:lang w:val="en-IL" w:eastAsia="en-IL"/>
+          <w:lang w:eastAsia="en-IL"/>
           <w14:ligatures w14:val="none"/>
         </w:rPr>
         <w:t>חישוב השכר לצורך חישוב פיצויי פיטורים ופנסיה אמור להיות 6,370.00 * %משרה + 130 </w:t>
@@ -2040,7 +2031,7 @@
           <w:sz w:val="24"/>
           <w:szCs w:val="24"/>
           <w:rtl/>
-          <w:lang w:val="en-IL" w:eastAsia="en-IL" w:bidi="ar-SA"/>
+          <w:lang w:eastAsia="en-IL" w:bidi="ar-SA"/>
           <w14:ligatures w14:val="none"/>
         </w:rPr>
         <w:br/>
@@ -2053,7 +2044,7 @@
           <w:sz w:val="24"/>
           <w:szCs w:val="24"/>
           <w:rtl/>
-          <w:lang w:val="en-IL" w:eastAsia="en-IL" w:bidi="ar-SA"/>
+          <w:lang w:eastAsia="en-IL" w:bidi="ar-SA"/>
           <w14:ligatures w14:val="none"/>
         </w:rPr>
         <w:br/>
@@ -2066,7 +2057,7 @@
           <w:sz w:val="24"/>
           <w:szCs w:val="24"/>
           <w:rtl/>
-          <w:lang w:val="en-IL" w:eastAsia="en-IL"/>
+          <w:lang w:eastAsia="en-IL"/>
           <w14:ligatures w14:val="none"/>
         </w:rPr>
         <w:t>מה שחשוב שבמכתב לא יהיה כתוב "בונוס חדשי" אלא "השלמה לשכר מוסכם".  יכול להיות שגם במחשבון עדיף שיהיה כתוב "השלמה לשכר מוסכם"</w:t>
@@ -2092,6 +2083,184 @@
 <file path=word/numbering.xml><?xml version="1.0" encoding="utf-8"?>
 <w:numbering xmlns:wpc="http://schemas.microsoft.com/office/word/2010/wordprocessingCanvas" xmlns:cx="http://schemas.microsoft.com/office/drawing/2014/chartex" xmlns:cx1="http://schemas.microsoft.com/office/drawing/2015/9/8/chartex" xmlns:cx2="http://schemas.microsoft.com/office/drawing/2015/10/21/chartex" xmlns:cx3="http://schemas.microsoft.com/office/drawing/2016/5/9/chartex" xmlns:cx4="http://schemas.microsoft.com/office/drawing/2016/5/10/chartex" xmlns:cx5="http://schemas.microsoft.com/office/drawing/2016/5/11/chartex" xmlns:cx6="http://schemas.microsoft.com/office/drawing/2016/5/12/chartex" xmlns:cx7="http://schemas.microsoft.com/office/drawing/2016/5/13/chartex" xmlns:cx8="http://schemas.microsoft.com/office/drawing/2016/5/14/chartex" xmlns:mc="http://schemas.openxmlformats.org/markup-compatibility/2006" xmlns:aink="http://schemas.microsoft.com/office/drawing/2016/ink" xmlns:am3d="http://schemas.microsoft.com/office/drawing/2017/model3d" xmlns:o="urn:schemas-microsoft-com:office:office" xmlns:oel="http://schemas.microsoft.com/office/2019/extlst" xmlns:r="http://schemas.openxmlformats.org/officeDocument/2006/relationships" xmlns:m="http://schemas.openxmlformats.org/officeDocument/2006/math" xmlns:v="urn:schemas-microsoft-com:vml" xmlns:wp14="http://schemas.microsoft.com/office/word/2010/wordprocessingDrawing" xmlns:wp="http://schemas.openxmlformats.org/drawingml/2006/wordprocessingDrawing" xmlns:w10="urn:schemas-microsoft-com:office:word" xmlns:w="http://schemas.openxmlformats.org/wordprocessingml/2006/main" xmlns:w14="http://schemas.microsoft.com/office/word/2010/wordml" xmlns:w15="http://schemas.microsoft.com/office/word/2012/wordml" xmlns:w16cex="http://schemas.microsoft.com/office/word/2018/wordml/cex" xmlns:w16cid="http://schemas.microsoft.com/office/word/2016/wordml/cid" xmlns:w16="http://schemas.microsoft.com/office/word/2018/wordml" xmlns:w16sdtdh="http://schemas.microsoft.com/office/word/2020/wordml/sdtdatahash" xmlns:w16se="http://schemas.microsoft.com/office/word/2015/wordml/symex" xmlns:wpg="http://schemas.microsoft.com/office/word/2010/wordprocessingGroup" xmlns:wpi="http://schemas.microsoft.com/office/word/2010/wordprocessingInk" xmlns:wne="http://schemas.microsoft.com/office/word/2006/wordml" xmlns:wps="http://schemas.microsoft.com/office/word/2010/wordprocessingShape" mc:Ignorable="w14 w15 w16se w16cid w16 w16cex w16sdtdh wp14">
   <w:abstractNum w:abstractNumId="0" w15:restartNumberingAfterBreak="0">
+    <w:nsid w:val="19A90D8C"/>
+    <w:multiLevelType w:val="hybridMultilevel"/>
+    <w:tmpl w:val="D55A6DDA"/>
+    <w:lvl w:ilvl="0" w:tplc="20000011">
+      <w:start w:val="1"/>
+      <w:numFmt w:val="decimal"/>
+      <w:lvlText w:val="%1)"/>
+      <w:lvlJc w:val="left"/>
+      <w:pPr>
+        <w:ind w:left="720" w:hanging="360"/>
+      </w:pPr>
+      <w:rPr>
+        <w:rFonts w:hint="default"/>
+      </w:rPr>
+    </w:lvl>
+    <w:lvl w:ilvl="1" w:tplc="20000019" w:tentative="1">
+      <w:start w:val="1"/>
+      <w:numFmt w:val="lowerLetter"/>
+      <w:lvlText w:val="%2."/>
+      <w:lvlJc w:val="left"/>
+      <w:pPr>
+        <w:ind w:left="1440" w:hanging="360"/>
+      </w:pPr>
+    </w:lvl>
+    <w:lvl w:ilvl="2" w:tplc="2000001B" w:tentative="1">
+      <w:start w:val="1"/>
+      <w:numFmt w:val="lowerRoman"/>
+      <w:lvlText w:val="%3."/>
+      <w:lvlJc w:val="right"/>
+      <w:pPr>
+        <w:ind w:left="2160" w:hanging="180"/>
+      </w:pPr>
+    </w:lvl>
+    <w:lvl w:ilvl="3" w:tplc="2000000F" w:tentative="1">
+      <w:start w:val="1"/>
+      <w:numFmt w:val="decimal"/>
+      <w:lvlText w:val="%4."/>
+      <w:lvlJc w:val="left"/>
+      <w:pPr>
+        <w:ind w:left="2880" w:hanging="360"/>
+      </w:pPr>
+    </w:lvl>
+    <w:lvl w:ilvl="4" w:tplc="20000019" w:tentative="1">
+      <w:start w:val="1"/>
+      <w:numFmt w:val="lowerLetter"/>
+      <w:lvlText w:val="%5."/>
+      <w:lvlJc w:val="left"/>
+      <w:pPr>
+        <w:ind w:left="3600" w:hanging="360"/>
+      </w:pPr>
+    </w:lvl>
+    <w:lvl w:ilvl="5" w:tplc="2000001B" w:tentative="1">
+      <w:start w:val="1"/>
+      <w:numFmt w:val="lowerRoman"/>
+      <w:lvlText w:val="%6."/>
+      <w:lvlJc w:val="right"/>
+      <w:pPr>
+        <w:ind w:left="4320" w:hanging="180"/>
+      </w:pPr>
+    </w:lvl>
+    <w:lvl w:ilvl="6" w:tplc="2000000F" w:tentative="1">
+      <w:start w:val="1"/>
+      <w:numFmt w:val="decimal"/>
+      <w:lvlText w:val="%7."/>
+      <w:lvlJc w:val="left"/>
+      <w:pPr>
+        <w:ind w:left="5040" w:hanging="360"/>
+      </w:pPr>
+    </w:lvl>
+    <w:lvl w:ilvl="7" w:tplc="20000019" w:tentative="1">
+      <w:start w:val="1"/>
+      <w:numFmt w:val="lowerLetter"/>
+      <w:lvlText w:val="%8."/>
+      <w:lvlJc w:val="left"/>
+      <w:pPr>
+        <w:ind w:left="5760" w:hanging="360"/>
+      </w:pPr>
+    </w:lvl>
+    <w:lvl w:ilvl="8" w:tplc="2000001B" w:tentative="1">
+      <w:start w:val="1"/>
+      <w:numFmt w:val="lowerRoman"/>
+      <w:lvlText w:val="%9."/>
+      <w:lvlJc w:val="right"/>
+      <w:pPr>
+        <w:ind w:left="6480" w:hanging="180"/>
+      </w:pPr>
+    </w:lvl>
+  </w:abstractNum>
+  <w:abstractNum w:abstractNumId="1" w15:restartNumberingAfterBreak="0">
+    <w:nsid w:val="2CE217BC"/>
+    <w:multiLevelType w:val="hybridMultilevel"/>
+    <w:tmpl w:val="2550C780"/>
+    <w:lvl w:ilvl="0" w:tplc="20000011">
+      <w:start w:val="1"/>
+      <w:numFmt w:val="decimal"/>
+      <w:lvlText w:val="%1)"/>
+      <w:lvlJc w:val="left"/>
+      <w:pPr>
+        <w:ind w:left="720" w:hanging="360"/>
+      </w:pPr>
+      <w:rPr>
+        <w:rFonts w:hint="default"/>
+      </w:rPr>
+    </w:lvl>
+    <w:lvl w:ilvl="1" w:tplc="20000019" w:tentative="1">
+      <w:start w:val="1"/>
+      <w:numFmt w:val="lowerLetter"/>
+      <w:lvlText w:val="%2."/>
+      <w:lvlJc w:val="left"/>
+      <w:pPr>
+        <w:ind w:left="1440" w:hanging="360"/>
+      </w:pPr>
+    </w:lvl>
+    <w:lvl w:ilvl="2" w:tplc="2000001B" w:tentative="1">
+      <w:start w:val="1"/>
+      <w:numFmt w:val="lowerRoman"/>
+      <w:lvlText w:val="%3."/>
+      <w:lvlJc w:val="right"/>
+      <w:pPr>
+        <w:ind w:left="2160" w:hanging="180"/>
+      </w:pPr>
+    </w:lvl>
+    <w:lvl w:ilvl="3" w:tplc="2000000F" w:tentative="1">
+      <w:start w:val="1"/>
+      <w:numFmt w:val="decimal"/>
+      <w:lvlText w:val="%4."/>
+      <w:lvlJc w:val="left"/>
+      <w:pPr>
+        <w:ind w:left="2880" w:hanging="360"/>
+      </w:pPr>
+    </w:lvl>
+    <w:lvl w:ilvl="4" w:tplc="20000019" w:tentative="1">
+      <w:start w:val="1"/>
+      <w:numFmt w:val="lowerLetter"/>
+      <w:lvlText w:val="%5."/>
+      <w:lvlJc w:val="left"/>
+      <w:pPr>
+        <w:ind w:left="3600" w:hanging="360"/>
+      </w:pPr>
+    </w:lvl>
+    <w:lvl w:ilvl="5" w:tplc="2000001B" w:tentative="1">
+      <w:start w:val="1"/>
+      <w:numFmt w:val="lowerRoman"/>
+      <w:lvlText w:val="%6."/>
+      <w:lvlJc w:val="right"/>
+      <w:pPr>
+        <w:ind w:left="4320" w:hanging="180"/>
+      </w:pPr>
+    </w:lvl>
+    <w:lvl w:ilvl="6" w:tplc="2000000F" w:tentative="1">
+      <w:start w:val="1"/>
+      <w:numFmt w:val="decimal"/>
+      <w:lvlText w:val="%7."/>
+      <w:lvlJc w:val="left"/>
+      <w:pPr>
+        <w:ind w:left="5040" w:hanging="360"/>
+      </w:pPr>
+    </w:lvl>
+    <w:lvl w:ilvl="7" w:tplc="20000019" w:tentative="1">
+      <w:start w:val="1"/>
+      <w:numFmt w:val="lowerLetter"/>
+      <w:lvlText w:val="%8."/>
+      <w:lvlJc w:val="left"/>
+      <w:pPr>
+        <w:ind w:left="5760" w:hanging="360"/>
+      </w:pPr>
+    </w:lvl>
+    <w:lvl w:ilvl="8" w:tplc="2000001B" w:tentative="1">
+      <w:start w:val="1"/>
+      <w:numFmt w:val="lowerRoman"/>
+      <w:lvlText w:val="%9."/>
+      <w:lvlJc w:val="right"/>
+      <w:pPr>
+        <w:ind w:left="6480" w:hanging="180"/>
+      </w:pPr>
+    </w:lvl>
+  </w:abstractNum>
+  <w:abstractNum w:abstractNumId="2" w15:restartNumberingAfterBreak="0">
     <w:nsid w:val="43596D4F"/>
     <w:multiLevelType w:val="hybridMultilevel"/>
     <w:tmpl w:val="FEACCEA4"/>
@@ -2180,7 +2349,96 @@
       </w:pPr>
     </w:lvl>
   </w:abstractNum>
-  <w:abstractNum w:abstractNumId="1" w15:restartNumberingAfterBreak="0">
+  <w:abstractNum w:abstractNumId="3" w15:restartNumberingAfterBreak="0">
+    <w:nsid w:val="6C91344E"/>
+    <w:multiLevelType w:val="hybridMultilevel"/>
+    <w:tmpl w:val="346A3BF2"/>
+    <w:lvl w:ilvl="0" w:tplc="97AC153E">
+      <w:start w:val="1"/>
+      <w:numFmt w:val="decimal"/>
+      <w:lvlText w:val="%1)"/>
+      <w:lvlJc w:val="left"/>
+      <w:pPr>
+        <w:ind w:left="720" w:hanging="360"/>
+      </w:pPr>
+      <w:rPr>
+        <w:rFonts w:hint="default"/>
+      </w:rPr>
+    </w:lvl>
+    <w:lvl w:ilvl="1" w:tplc="20000019" w:tentative="1">
+      <w:start w:val="1"/>
+      <w:numFmt w:val="lowerLetter"/>
+      <w:lvlText w:val="%2."/>
+      <w:lvlJc w:val="left"/>
+      <w:pPr>
+        <w:ind w:left="1440" w:hanging="360"/>
+      </w:pPr>
+    </w:lvl>
+    <w:lvl w:ilvl="2" w:tplc="2000001B" w:tentative="1">
+      <w:start w:val="1"/>
+      <w:numFmt w:val="lowerRoman"/>
+      <w:lvlText w:val="%3."/>
+      <w:lvlJc w:val="right"/>
+      <w:pPr>
+        <w:ind w:left="2160" w:hanging="180"/>
+      </w:pPr>
+    </w:lvl>
+    <w:lvl w:ilvl="3" w:tplc="2000000F" w:tentative="1">
+      <w:start w:val="1"/>
+      <w:numFmt w:val="decimal"/>
+      <w:lvlText w:val="%4."/>
+      <w:lvlJc w:val="left"/>
+      <w:pPr>
+        <w:ind w:left="2880" w:hanging="360"/>
+      </w:pPr>
+    </w:lvl>
+    <w:lvl w:ilvl="4" w:tplc="20000019" w:tentative="1">
+      <w:start w:val="1"/>
+      <w:numFmt w:val="lowerLetter"/>
+      <w:lvlText w:val="%5."/>
+      <w:lvlJc w:val="left"/>
+      <w:pPr>
+        <w:ind w:left="3600" w:hanging="360"/>
+      </w:pPr>
+    </w:lvl>
+    <w:lvl w:ilvl="5" w:tplc="2000001B" w:tentative="1">
+      <w:start w:val="1"/>
+      <w:numFmt w:val="lowerRoman"/>
+      <w:lvlText w:val="%6."/>
+      <w:lvlJc w:val="right"/>
+      <w:pPr>
+        <w:ind w:left="4320" w:hanging="180"/>
+      </w:pPr>
+    </w:lvl>
+    <w:lvl w:ilvl="6" w:tplc="2000000F" w:tentative="1">
+      <w:start w:val="1"/>
+      <w:numFmt w:val="decimal"/>
+      <w:lvlText w:val="%7."/>
+      <w:lvlJc w:val="left"/>
+      <w:pPr>
+        <w:ind w:left="5040" w:hanging="360"/>
+      </w:pPr>
+    </w:lvl>
+    <w:lvl w:ilvl="7" w:tplc="20000019" w:tentative="1">
+      <w:start w:val="1"/>
+      <w:numFmt w:val="lowerLetter"/>
+      <w:lvlText w:val="%8."/>
+      <w:lvlJc w:val="left"/>
+      <w:pPr>
+        <w:ind w:left="5760" w:hanging="360"/>
+      </w:pPr>
+    </w:lvl>
+    <w:lvl w:ilvl="8" w:tplc="2000001B" w:tentative="1">
+      <w:start w:val="1"/>
+      <w:numFmt w:val="lowerRoman"/>
+      <w:lvlText w:val="%9."/>
+      <w:lvlJc w:val="right"/>
+      <w:pPr>
+        <w:ind w:left="6480" w:hanging="180"/>
+      </w:pPr>
+    </w:lvl>
+  </w:abstractNum>
+  <w:abstractNum w:abstractNumId="4" w15:restartNumberingAfterBreak="0">
     <w:nsid w:val="79A756B3"/>
     <w:multiLevelType w:val="hybridMultilevel"/>
     <w:tmpl w:val="032C282E"/>
@@ -2269,10 +2527,108 @@
       </w:pPr>
     </w:lvl>
   </w:abstractNum>
+  <w:abstractNum w:abstractNumId="5" w15:restartNumberingAfterBreak="0">
+    <w:nsid w:val="7D4F011E"/>
+    <w:multiLevelType w:val="hybridMultilevel"/>
+    <w:tmpl w:val="1116D32A"/>
+    <w:lvl w:ilvl="0" w:tplc="20000011">
+      <w:start w:val="1"/>
+      <w:numFmt w:val="decimal"/>
+      <w:lvlText w:val="%1)"/>
+      <w:lvlJc w:val="left"/>
+      <w:pPr>
+        <w:ind w:left="720" w:hanging="360"/>
+      </w:pPr>
+    </w:lvl>
+    <w:lvl w:ilvl="1" w:tplc="20000019" w:tentative="1">
+      <w:start w:val="1"/>
+      <w:numFmt w:val="lowerLetter"/>
+      <w:lvlText w:val="%2."/>
+      <w:lvlJc w:val="left"/>
+      <w:pPr>
+        <w:ind w:left="1440" w:hanging="360"/>
+      </w:pPr>
+    </w:lvl>
+    <w:lvl w:ilvl="2" w:tplc="2000001B" w:tentative="1">
+      <w:start w:val="1"/>
+      <w:numFmt w:val="lowerRoman"/>
+      <w:lvlText w:val="%3."/>
+      <w:lvlJc w:val="right"/>
+      <w:pPr>
+        <w:ind w:left="2160" w:hanging="180"/>
+      </w:pPr>
+    </w:lvl>
+    <w:lvl w:ilvl="3" w:tplc="2000000F" w:tentative="1">
+      <w:start w:val="1"/>
+      <w:numFmt w:val="decimal"/>
+      <w:lvlText w:val="%4."/>
+      <w:lvlJc w:val="left"/>
+      <w:pPr>
+        <w:ind w:left="2880" w:hanging="360"/>
+      </w:pPr>
+    </w:lvl>
+    <w:lvl w:ilvl="4" w:tplc="20000019" w:tentative="1">
+      <w:start w:val="1"/>
+      <w:numFmt w:val="lowerLetter"/>
+      <w:lvlText w:val="%5."/>
+      <w:lvlJc w:val="left"/>
+      <w:pPr>
+        <w:ind w:left="3600" w:hanging="360"/>
+      </w:pPr>
+    </w:lvl>
+    <w:lvl w:ilvl="5" w:tplc="2000001B" w:tentative="1">
+      <w:start w:val="1"/>
+      <w:numFmt w:val="lowerRoman"/>
+      <w:lvlText w:val="%6."/>
+      <w:lvlJc w:val="right"/>
+      <w:pPr>
+        <w:ind w:left="4320" w:hanging="180"/>
+      </w:pPr>
+    </w:lvl>
+    <w:lvl w:ilvl="6" w:tplc="2000000F" w:tentative="1">
+      <w:start w:val="1"/>
+      <w:numFmt w:val="decimal"/>
+      <w:lvlText w:val="%7."/>
+      <w:lvlJc w:val="left"/>
+      <w:pPr>
+        <w:ind w:left="5040" w:hanging="360"/>
+      </w:pPr>
+    </w:lvl>
+    <w:lvl w:ilvl="7" w:tplc="20000019" w:tentative="1">
+      <w:start w:val="1"/>
+      <w:numFmt w:val="lowerLetter"/>
+      <w:lvlText w:val="%8."/>
+      <w:lvlJc w:val="left"/>
+      <w:pPr>
+        <w:ind w:left="5760" w:hanging="360"/>
+      </w:pPr>
+    </w:lvl>
+    <w:lvl w:ilvl="8" w:tplc="2000001B" w:tentative="1">
+      <w:start w:val="1"/>
+      <w:numFmt w:val="lowerRoman"/>
+      <w:lvlText w:val="%9."/>
+      <w:lvlJc w:val="right"/>
+      <w:pPr>
+        <w:ind w:left="6480" w:hanging="180"/>
+      </w:pPr>
+    </w:lvl>
+  </w:abstractNum>
   <w:num w:numId="1" w16cid:durableId="1291014449">
+    <w:abstractNumId w:val="2"/>
+  </w:num>
+  <w:num w:numId="2" w16cid:durableId="209076000">
+    <w:abstractNumId w:val="4"/>
+  </w:num>
+  <w:num w:numId="3" w16cid:durableId="1295599781">
+    <w:abstractNumId w:val="3"/>
+  </w:num>
+  <w:num w:numId="4" w16cid:durableId="1462311269">
     <w:abstractNumId w:val="0"/>
   </w:num>
-  <w:num w:numId="2" w16cid:durableId="209076000">
+  <w:num w:numId="5" w16cid:durableId="488329991">
+    <w:abstractNumId w:val="5"/>
+  </w:num>
+  <w:num w:numId="6" w16cid:durableId="669874694">
     <w:abstractNumId w:val="1"/>
   </w:num>
 </w:numbering>

</xml_diff>